<commit_message>
Add wireframe, navscheme Edit dokumentacia
</commit_message>
<xml_diff>
--- a/Metody tvorby multimedialneho obsahu/Dokumentacia/dokumentacia_v2.docx
+++ b/Metody tvorby multimedialneho obsahu/Dokumentacia/dokumentacia_v2.docx
@@ -415,7 +415,7 @@
         <w:rPr>
           <w:color w:val="000000" w:themeColor="text1"/>
         </w:rPr>
-        <w:t>V Kunštár</w:t>
+        <w:t>V. Kunštár</w:t>
       </w:r>
     </w:p>
     <w:p>
@@ -653,19 +653,15 @@
               <w:tab w:val="clear" w:pos="708"/>
               <w:tab w:val="right" w:pos="9062" w:leader="dot"/>
             </w:tabs>
+            <w:rPr/>
+          </w:pPr>
+          <w:r>
             <w:rPr>
-              <w:rFonts w:eastAsia="" w:eastAsiaTheme="minorEastAsia"/>
-              <w:lang w:eastAsia="sk-SK"/>
+              <w:vanish w:val="false"/>
             </w:rPr>
-          </w:pPr>
+            <w:t>Wireframe</w:t>
+          </w:r>
           <w:hyperlink w:anchor="_Toc21550170">
-            <w:r>
-              <w:rPr>
-                <w:webHidden/>
-                <w:rStyle w:val="Odkaznaregister"/>
-              </w:rPr>
-              <w:t>Štruktúra</w:t>
-            </w:r>
             <w:r>
               <w:rPr>
                 <w:webHidden/>
@@ -686,6 +682,7 @@
             </w:r>
             <w:r>
               <w:rPr>
+                <w:webHidden/>
                 <w:rStyle w:val="Odkaznaregister"/>
                 <w:vanish w:val="false"/>
               </w:rPr>
@@ -1800,7 +1797,7 @@
         <w:rPr>
           <w:color w:val="000000" w:themeColor="text1"/>
         </w:rPr>
-        <w:t xml:space="preserve">Integrácia – aplikovanie zvolených technológií a postupov pre dosiahnutie žiadaného výsledku, </w:t>
+        <w:t xml:space="preserve">Integrácia – aplikovanie zvolených technológií a postupov pre dosiahnutie žiadaného výsledku, </w:t>
       </w:r>
       <w:r>
         <w:rPr>
@@ -1891,23 +1888,225 @@
         </w:rPr>
       </w:pPr>
       <w:r>
-        <w:rPr>
-          <w:color w:val="000000" w:themeColor="text1"/>
-        </w:rPr>
-        <w:t>3b - návrh ​všetkých ​obrazoviek a štruktúry web stránky</w:t>
-      </w:r>
-    </w:p>
-    <w:p>
-      <w:pPr>
-        <w:pStyle w:val="Normal"/>
-        <w:jc w:val="both"/>
-        <w:rPr>
-          <w:color w:val="000000" w:themeColor="text1"/>
-        </w:rPr>
-      </w:pPr>
-      <w:r>
         <w:rPr/>
       </w:r>
+    </w:p>
+    <w:p>
+      <w:pPr>
+        <w:pStyle w:val="Normal"/>
+        <w:spacing w:before="0" w:after="0"/>
+        <w:jc w:val="both"/>
+        <w:rPr/>
+      </w:pPr>
+      <w:r>
+        <w:rPr>
+          <w:color w:val="000000" w:themeColor="text1"/>
+        </w:rPr>
+        <w:t>Popisy stránok:</w:t>
+      </w:r>
+    </w:p>
+    <w:p>
+      <w:pPr>
+        <w:pStyle w:val="Normal"/>
+        <w:numPr>
+          <w:ilvl w:val="0"/>
+          <w:numId w:val="5"/>
+        </w:numPr>
+        <w:jc w:val="both"/>
+        <w:rPr/>
+      </w:pPr>
+      <w:r>
+        <w:rPr>
+          <w:color w:val="000000" w:themeColor="text1"/>
+        </w:rPr>
+        <w:t xml:space="preserve">Welcome page – </w:t>
+      </w:r>
+      <w:r>
+        <w:rPr>
+          <w:color w:val="000000" w:themeColor="text1"/>
+        </w:rPr>
+        <w:t>u</w:t>
+      </w:r>
+      <w:r>
+        <w:rPr>
+          <w:color w:val="000000" w:themeColor="text1"/>
+        </w:rPr>
+        <w:t xml:space="preserve">vítacia stránka bude obsahovať logo, nazov stránky, popis produktu, skratenú špecifikáciu, jednoduché porovnanie, galériu (UI, zariadenia) a diskusiu. Každá sekcia obsahuje tlačidlo na prepojenie na danú podstránku. </w:t>
+      </w:r>
+      <w:bookmarkStart w:id="4" w:name="__DdeLink__644_3992165626"/>
+      <w:r>
+        <w:rPr>
+          <w:color w:val="000000" w:themeColor="text1"/>
+        </w:rPr>
+        <w:t>(obr. 1.1)</w:t>
+      </w:r>
+      <w:bookmarkEnd w:id="4"/>
+    </w:p>
+    <w:p>
+      <w:pPr>
+        <w:pStyle w:val="Normal"/>
+        <w:numPr>
+          <w:ilvl w:val="0"/>
+          <w:numId w:val="5"/>
+        </w:numPr>
+        <w:jc w:val="both"/>
+        <w:rPr/>
+      </w:pPr>
+      <w:r>
+        <w:rPr>
+          <w:color w:val="000000" w:themeColor="text1"/>
+        </w:rPr>
+        <w:t xml:space="preserve">Špecifikácia – </w:t>
+      </w:r>
+      <w:r>
+        <w:rPr>
+          <w:color w:val="000000" w:themeColor="text1"/>
+        </w:rPr>
+        <w:t xml:space="preserve">podstranka specifikácie bude obsahovať udaje o mobilnom zariadení zoradené do sekcií a tlačidlo pre návrat na hlavnú stranku </w:t>
+        <w:br/>
+        <w:t>(obr. 1.</w:t>
+      </w:r>
+      <w:r>
+        <w:rPr>
+          <w:color w:val="000000" w:themeColor="text1"/>
+        </w:rPr>
+        <w:t>2</w:t>
+      </w:r>
+      <w:r>
+        <w:rPr>
+          <w:color w:val="000000" w:themeColor="text1"/>
+        </w:rPr>
+        <w:t>)</w:t>
+      </w:r>
+    </w:p>
+    <w:p>
+      <w:pPr>
+        <w:pStyle w:val="Normal"/>
+        <w:numPr>
+          <w:ilvl w:val="0"/>
+          <w:numId w:val="5"/>
+        </w:numPr>
+        <w:jc w:val="both"/>
+        <w:rPr/>
+      </w:pPr>
+      <w:r>
+        <w:rPr>
+          <w:color w:val="000000" w:themeColor="text1"/>
+        </w:rPr>
+        <w:t>Porovnanie – podstránka určená pre porovanie bude ponúkať porovnanie mobilného zariadenia Xiaomi Mi6 s vybranými zariadeniami. Bude obsahovať vyhľadávacie okno slúžiace na jednoduhší výber mobilného zariadenia.</w:t>
+        <w:br/>
+        <w:t>(obr. 1.</w:t>
+      </w:r>
+      <w:r>
+        <w:rPr>
+          <w:color w:val="000000" w:themeColor="text1"/>
+        </w:rPr>
+        <w:t>3</w:t>
+      </w:r>
+      <w:r>
+        <w:rPr>
+          <w:color w:val="000000" w:themeColor="text1"/>
+        </w:rPr>
+        <w:t>)</w:t>
+      </w:r>
+    </w:p>
+    <w:p>
+      <w:pPr>
+        <w:pStyle w:val="Normal"/>
+        <w:numPr>
+          <w:ilvl w:val="0"/>
+          <w:numId w:val="5"/>
+        </w:numPr>
+        <w:jc w:val="both"/>
+        <w:rPr/>
+      </w:pPr>
+      <w:r>
+        <w:rPr>
+          <w:color w:val="000000" w:themeColor="text1"/>
+        </w:rPr>
+        <w:t xml:space="preserve">Príslušenstvo – </w:t>
+      </w:r>
+      <w:r>
+        <w:rPr>
+          <w:color w:val="000000" w:themeColor="text1"/>
+        </w:rPr>
+        <w:t xml:space="preserve">podstránka prislušenstva bude obsahovať inofrmácie o príslušenstve, ktoré sa nachádza v balení ako aj príslušenstva ktoré je možné dokúpiť. </w:t>
+      </w:r>
+      <w:r>
+        <w:rPr>
+          <w:color w:val="000000" w:themeColor="text1"/>
+        </w:rPr>
+        <w:t>(obr. 1.</w:t>
+      </w:r>
+      <w:r>
+        <w:rPr>
+          <w:color w:val="000000" w:themeColor="text1"/>
+        </w:rPr>
+        <w:t>4</w:t>
+      </w:r>
+      <w:r>
+        <w:rPr>
+          <w:color w:val="000000" w:themeColor="text1"/>
+        </w:rPr>
+        <w:t>)</w:t>
+      </w:r>
+    </w:p>
+    <w:p>
+      <w:pPr>
+        <w:pStyle w:val="Normal"/>
+        <w:numPr>
+          <w:ilvl w:val="0"/>
+          <w:numId w:val="5"/>
+        </w:numPr>
+        <w:jc w:val="both"/>
+        <w:rPr/>
+      </w:pPr>
+      <w:r>
+        <w:rPr>
+          <w:color w:val="000000" w:themeColor="text1"/>
+        </w:rPr>
+        <w:t xml:space="preserve">Galéria UI – podstránka </w:t>
+      </w:r>
+      <w:r>
+        <w:rPr>
+          <w:color w:val="000000" w:themeColor="text1"/>
+        </w:rPr>
+        <w:t>bude obsahovať obrázky a popisy užívateľského rozhrania</w:t>
+      </w:r>
+    </w:p>
+    <w:p>
+      <w:pPr>
+        <w:pStyle w:val="Normal"/>
+        <w:numPr>
+          <w:ilvl w:val="0"/>
+          <w:numId w:val="5"/>
+        </w:numPr>
+        <w:jc w:val="both"/>
+        <w:rPr/>
+      </w:pPr>
+      <w:r>
+        <w:rPr>
+          <w:color w:val="000000" w:themeColor="text1"/>
+        </w:rPr>
+        <w:t>Galeria – podstranka bude obsahovať videá  a obrázky z fotoaparátu mobilného zariadenia ako aj samotne fotografie mobilného zariadenia</w:t>
+      </w:r>
+    </w:p>
+    <w:p>
+      <w:pPr>
+        <w:pStyle w:val="Normal"/>
+        <w:numPr>
+          <w:ilvl w:val="0"/>
+          <w:numId w:val="5"/>
+        </w:numPr>
+        <w:jc w:val="both"/>
+        <w:rPr/>
+      </w:pPr>
+      <w:r>
+        <w:rPr>
+          <w:color w:val="000000" w:themeColor="text1"/>
+        </w:rPr>
+        <w:t>Diskusia – podstránka bude obsahovať diskusiu užívateľov a sekciu FAQ</w:t>
+      </w:r>
       <w:r>
         <w:br w:type="page"/>
       </w:r>
@@ -1921,6 +2120,68 @@
         </w:rPr>
       </w:pPr>
       <w:r>
+        <w:drawing>
+          <wp:anchor behindDoc="0" distT="0" distB="0" distL="0" distR="0" simplePos="0" locked="0" layoutInCell="1" allowOverlap="1" relativeHeight="2">
+            <wp:simplePos x="0" y="0"/>
+            <wp:positionH relativeFrom="column">
+              <wp:align>center</wp:align>
+            </wp:positionH>
+            <wp:positionV relativeFrom="page">
+              <wp:posOffset>5355590</wp:posOffset>
+            </wp:positionV>
+            <wp:extent cx="3526155" cy="10255250"/>
+            <wp:effectExtent l="0" t="0" r="0" b="0"/>
+            <wp:wrapSquare wrapText="largest"/>
+            <wp:docPr id="1" name="Obrázok1" descr=""/>
+            <wp:cNvGraphicFramePr>
+              <a:graphicFrameLocks xmlns:a="http://schemas.openxmlformats.org/drawingml/2006/main" noChangeAspect="1"/>
+            </wp:cNvGraphicFramePr>
+            <a:graphic xmlns:a="http://schemas.openxmlformats.org/drawingml/2006/main">
+              <a:graphicData uri="http://schemas.openxmlformats.org/drawingml/2006/picture">
+                <pic:pic xmlns:pic="http://schemas.openxmlformats.org/drawingml/2006/picture">
+                  <pic:nvPicPr>
+                    <pic:cNvPr id="1" name="Obrázok1" descr=""/>
+                    <pic:cNvPicPr>
+                      <a:picLocks noChangeAspect="1" noChangeArrowheads="1"/>
+                    </pic:cNvPicPr>
+                  </pic:nvPicPr>
+                  <pic:blipFill>
+                    <a:blip r:embed="rId4"/>
+                    <a:stretch>
+                      <a:fillRect/>
+                    </a:stretch>
+                  </pic:blipFill>
+                  <pic:spPr bwMode="auto">
+                    <a:xfrm>
+                      <a:off x="0" y="0"/>
+                      <a:ext cx="3526155" cy="10255250"/>
+                    </a:xfrm>
+                    <a:prstGeom prst="rect">
+                      <a:avLst/>
+                    </a:prstGeom>
+                  </pic:spPr>
+                </pic:pic>
+              </a:graphicData>
+            </a:graphic>
+          </wp:anchor>
+        </w:drawing>
+      </w:r>
+      <w:r>
+        <w:rPr>
+          <w:color w:val="000000" w:themeColor="text1"/>
+        </w:rPr>
+        <w:t>Obr. 1.1</w:t>
+      </w:r>
+    </w:p>
+    <w:p>
+      <w:pPr>
+        <w:pStyle w:val="Normal"/>
+        <w:jc w:val="both"/>
+        <w:rPr>
+          <w:color w:val="000000" w:themeColor="text1"/>
+        </w:rPr>
+      </w:pPr>
+      <w:r>
         <w:rPr>
           <w:color w:val="000000" w:themeColor="text1"/>
         </w:rPr>
@@ -1951,9 +2212,58 @@
         </w:rPr>
       </w:pPr>
       <w:r>
-        <w:rPr>
-          <w:color w:val="000000" w:themeColor="text1"/>
-        </w:rPr>
+        <w:drawing>
+          <wp:anchor behindDoc="0" distT="0" distB="0" distL="0" distR="0" simplePos="0" locked="0" layoutInCell="1" allowOverlap="1" relativeHeight="3">
+            <wp:simplePos x="0" y="0"/>
+            <wp:positionH relativeFrom="column">
+              <wp:posOffset>154940</wp:posOffset>
+            </wp:positionH>
+            <wp:positionV relativeFrom="paragraph">
+              <wp:posOffset>351790</wp:posOffset>
+            </wp:positionV>
+            <wp:extent cx="5487670" cy="5686425"/>
+            <wp:effectExtent l="0" t="0" r="0" b="0"/>
+            <wp:wrapSquare wrapText="largest"/>
+            <wp:docPr id="2" name="Obrázok2" descr=""/>
+            <wp:cNvGraphicFramePr>
+              <a:graphicFrameLocks xmlns:a="http://schemas.openxmlformats.org/drawingml/2006/main" noChangeAspect="1"/>
+            </wp:cNvGraphicFramePr>
+            <a:graphic xmlns:a="http://schemas.openxmlformats.org/drawingml/2006/main">
+              <a:graphicData uri="http://schemas.openxmlformats.org/drawingml/2006/picture">
+                <pic:pic xmlns:pic="http://schemas.openxmlformats.org/drawingml/2006/picture">
+                  <pic:nvPicPr>
+                    <pic:cNvPr id="2" name="Obrázok2" descr=""/>
+                    <pic:cNvPicPr>
+                      <a:picLocks noChangeAspect="1" noChangeArrowheads="1"/>
+                    </pic:cNvPicPr>
+                  </pic:nvPicPr>
+                  <pic:blipFill>
+                    <a:blip r:embed="rId5"/>
+                    <a:srcRect l="1444" t="0" r="1556" b="0"/>
+                    <a:stretch>
+                      <a:fillRect/>
+                    </a:stretch>
+                  </pic:blipFill>
+                  <pic:spPr bwMode="auto">
+                    <a:xfrm>
+                      <a:off x="0" y="0"/>
+                      <a:ext cx="5487670" cy="5686425"/>
+                    </a:xfrm>
+                    <a:prstGeom prst="rect">
+                      <a:avLst/>
+                    </a:prstGeom>
+                  </pic:spPr>
+                </pic:pic>
+              </a:graphicData>
+            </a:graphic>
+          </wp:anchor>
+        </w:drawing>
+      </w:r>
+      <w:r>
+        <w:rPr>
+          <w:color w:val="000000" w:themeColor="text1"/>
+        </w:rPr>
+        <w:t>Obr. 1.2</w:t>
       </w:r>
       <w:r>
         <w:br w:type="page"/>
@@ -1981,9 +2291,58 @@
         </w:rPr>
       </w:pPr>
       <w:r>
-        <w:rPr>
-          <w:color w:val="000000" w:themeColor="text1"/>
-        </w:rPr>
+        <w:drawing>
+          <wp:anchor behindDoc="0" distT="0" distB="0" distL="0" distR="0" simplePos="0" locked="0" layoutInCell="1" allowOverlap="1" relativeHeight="4">
+            <wp:simplePos x="0" y="0"/>
+            <wp:positionH relativeFrom="column">
+              <wp:posOffset>88265</wp:posOffset>
+            </wp:positionH>
+            <wp:positionV relativeFrom="paragraph">
+              <wp:posOffset>467995</wp:posOffset>
+            </wp:positionV>
+            <wp:extent cx="5708015" cy="5654040"/>
+            <wp:effectExtent l="0" t="0" r="0" b="0"/>
+            <wp:wrapSquare wrapText="largest"/>
+            <wp:docPr id="3" name="Obrázok3" descr=""/>
+            <wp:cNvGraphicFramePr>
+              <a:graphicFrameLocks xmlns:a="http://schemas.openxmlformats.org/drawingml/2006/main" noChangeAspect="1"/>
+            </wp:cNvGraphicFramePr>
+            <a:graphic xmlns:a="http://schemas.openxmlformats.org/drawingml/2006/main">
+              <a:graphicData uri="http://schemas.openxmlformats.org/drawingml/2006/picture">
+                <pic:pic xmlns:pic="http://schemas.openxmlformats.org/drawingml/2006/picture">
+                  <pic:nvPicPr>
+                    <pic:cNvPr id="3" name="Obrázok3" descr=""/>
+                    <pic:cNvPicPr>
+                      <a:picLocks noChangeAspect="1" noChangeArrowheads="1"/>
+                    </pic:cNvPicPr>
+                  </pic:nvPicPr>
+                  <pic:blipFill>
+                    <a:blip r:embed="rId6"/>
+                    <a:srcRect l="0" t="0" r="913" b="568"/>
+                    <a:stretch>
+                      <a:fillRect/>
+                    </a:stretch>
+                  </pic:blipFill>
+                  <pic:spPr bwMode="auto">
+                    <a:xfrm>
+                      <a:off x="0" y="0"/>
+                      <a:ext cx="5708015" cy="5654040"/>
+                    </a:xfrm>
+                    <a:prstGeom prst="rect">
+                      <a:avLst/>
+                    </a:prstGeom>
+                  </pic:spPr>
+                </pic:pic>
+              </a:graphicData>
+            </a:graphic>
+          </wp:anchor>
+        </w:drawing>
+      </w:r>
+      <w:r>
+        <w:rPr>
+          <w:color w:val="000000" w:themeColor="text1"/>
+        </w:rPr>
+        <w:t>Obr. 1.3</w:t>
       </w:r>
       <w:r>
         <w:br w:type="page"/>
@@ -1994,26 +2353,73 @@
         <w:pStyle w:val="Normal"/>
         <w:spacing w:before="0" w:after="0"/>
         <w:jc w:val="both"/>
-        <w:rPr>
-          <w:color w:val="000000" w:themeColor="text1"/>
-        </w:rPr>
-      </w:pPr>
-      <w:r>
         <w:rPr/>
-      </w:r>
-    </w:p>
-    <w:p>
-      <w:pPr>
-        <w:pStyle w:val="Normal"/>
-        <w:jc w:val="both"/>
-        <w:rPr>
-          <w:color w:val="000000" w:themeColor="text1"/>
-        </w:rPr>
-      </w:pPr>
-      <w:r>
-        <w:rPr>
-          <w:color w:val="000000" w:themeColor="text1"/>
-        </w:rPr>
+      </w:pPr>
+      <w:r>
+        <w:rPr>
+          <w:color w:val="000000" w:themeColor="text1"/>
+        </w:rPr>
+        <w:t>Obr. 1.4</w:t>
+      </w:r>
+    </w:p>
+    <w:p>
+      <w:pPr>
+        <w:pStyle w:val="Normal"/>
+        <w:jc w:val="both"/>
+        <w:rPr>
+          <w:color w:val="000000" w:themeColor="text1"/>
+        </w:rPr>
+      </w:pPr>
+      <w:r>
+        <w:rPr>
+          <w:color w:val="000000" w:themeColor="text1"/>
+        </w:rPr>
+        <w:drawing>
+          <wp:anchor behindDoc="0" distT="0" distB="0" distL="0" distR="0" simplePos="0" locked="0" layoutInCell="1" allowOverlap="1" relativeHeight="5">
+            <wp:simplePos x="0" y="0"/>
+            <wp:positionH relativeFrom="column">
+              <wp:posOffset>29845</wp:posOffset>
+            </wp:positionH>
+            <wp:positionV relativeFrom="paragraph">
+              <wp:posOffset>439420</wp:posOffset>
+            </wp:positionV>
+            <wp:extent cx="5701030" cy="5648960"/>
+            <wp:effectExtent l="0" t="0" r="0" b="0"/>
+            <wp:wrapSquare wrapText="largest"/>
+            <wp:docPr id="4" name="Obrázok4" descr=""/>
+            <wp:cNvGraphicFramePr>
+              <a:graphicFrameLocks xmlns:a="http://schemas.openxmlformats.org/drawingml/2006/main" noChangeAspect="1"/>
+            </wp:cNvGraphicFramePr>
+            <a:graphic xmlns:a="http://schemas.openxmlformats.org/drawingml/2006/main">
+              <a:graphicData uri="http://schemas.openxmlformats.org/drawingml/2006/picture">
+                <pic:pic xmlns:pic="http://schemas.openxmlformats.org/drawingml/2006/picture">
+                  <pic:nvPicPr>
+                    <pic:cNvPr id="4" name="Obrázok4" descr=""/>
+                    <pic:cNvPicPr>
+                      <a:picLocks noChangeAspect="1" noChangeArrowheads="1"/>
+                    </pic:cNvPicPr>
+                  </pic:nvPicPr>
+                  <pic:blipFill>
+                    <a:blip r:embed="rId7"/>
+                    <a:srcRect l="0" t="0" r="1036" b="656"/>
+                    <a:stretch>
+                      <a:fillRect/>
+                    </a:stretch>
+                  </pic:blipFill>
+                  <pic:spPr bwMode="auto">
+                    <a:xfrm>
+                      <a:off x="0" y="0"/>
+                      <a:ext cx="5701030" cy="5648960"/>
+                    </a:xfrm>
+                    <a:prstGeom prst="rect">
+                      <a:avLst/>
+                    </a:prstGeom>
+                  </pic:spPr>
+                </pic:pic>
+              </a:graphicData>
+            </a:graphic>
+          </wp:anchor>
+        </w:drawing>
       </w:r>
       <w:r>
         <w:br w:type="page"/>
@@ -2041,9 +2447,58 @@
         </w:rPr>
       </w:pPr>
       <w:r>
-        <w:rPr>
-          <w:color w:val="000000" w:themeColor="text1"/>
-        </w:rPr>
+        <w:drawing>
+          <wp:anchor behindDoc="0" distT="0" distB="0" distL="0" distR="0" simplePos="0" locked="0" layoutInCell="1" allowOverlap="1" relativeHeight="6">
+            <wp:simplePos x="0" y="0"/>
+            <wp:positionH relativeFrom="column">
+              <wp:posOffset>15240</wp:posOffset>
+            </wp:positionH>
+            <wp:positionV relativeFrom="paragraph">
+              <wp:posOffset>300355</wp:posOffset>
+            </wp:positionV>
+            <wp:extent cx="5730240" cy="5685790"/>
+            <wp:effectExtent l="0" t="0" r="0" b="0"/>
+            <wp:wrapSquare wrapText="largest"/>
+            <wp:docPr id="5" name="Obrázok5" descr=""/>
+            <wp:cNvGraphicFramePr>
+              <a:graphicFrameLocks xmlns:a="http://schemas.openxmlformats.org/drawingml/2006/main" noChangeAspect="1"/>
+            </wp:cNvGraphicFramePr>
+            <a:graphic xmlns:a="http://schemas.openxmlformats.org/drawingml/2006/main">
+              <a:graphicData uri="http://schemas.openxmlformats.org/drawingml/2006/picture">
+                <pic:pic xmlns:pic="http://schemas.openxmlformats.org/drawingml/2006/picture">
+                  <pic:nvPicPr>
+                    <pic:cNvPr id="5" name="Obrázok5" descr=""/>
+                    <pic:cNvPicPr>
+                      <a:picLocks noChangeAspect="1" noChangeArrowheads="1"/>
+                    </pic:cNvPicPr>
+                  </pic:nvPicPr>
+                  <pic:blipFill>
+                    <a:blip r:embed="rId8"/>
+                    <a:srcRect l="0" t="0" r="525" b="10"/>
+                    <a:stretch>
+                      <a:fillRect/>
+                    </a:stretch>
+                  </pic:blipFill>
+                  <pic:spPr bwMode="auto">
+                    <a:xfrm>
+                      <a:off x="0" y="0"/>
+                      <a:ext cx="5730240" cy="5685790"/>
+                    </a:xfrm>
+                    <a:prstGeom prst="rect">
+                      <a:avLst/>
+                    </a:prstGeom>
+                  </pic:spPr>
+                </pic:pic>
+              </a:graphicData>
+            </a:graphic>
+          </wp:anchor>
+        </w:drawing>
+      </w:r>
+      <w:r>
+        <w:rPr>
+          <w:color w:val="000000" w:themeColor="text1"/>
+        </w:rPr>
+        <w:t>Obr. 1.5.</w:t>
       </w:r>
       <w:r>
         <w:br w:type="page"/>
@@ -2071,9 +2526,58 @@
         </w:rPr>
       </w:pPr>
       <w:r>
-        <w:rPr>
-          <w:color w:val="000000" w:themeColor="text1"/>
-        </w:rPr>
+        <w:drawing>
+          <wp:anchor behindDoc="0" distT="0" distB="0" distL="0" distR="0" simplePos="0" locked="0" layoutInCell="1" allowOverlap="1" relativeHeight="7">
+            <wp:simplePos x="0" y="0"/>
+            <wp:positionH relativeFrom="column">
+              <wp:posOffset>58420</wp:posOffset>
+            </wp:positionH>
+            <wp:positionV relativeFrom="paragraph">
+              <wp:posOffset>534670</wp:posOffset>
+            </wp:positionV>
+            <wp:extent cx="5716270" cy="4699000"/>
+            <wp:effectExtent l="0" t="0" r="0" b="0"/>
+            <wp:wrapSquare wrapText="largest"/>
+            <wp:docPr id="6" name="Obrázok6" descr=""/>
+            <wp:cNvGraphicFramePr>
+              <a:graphicFrameLocks xmlns:a="http://schemas.openxmlformats.org/drawingml/2006/main" noChangeAspect="1"/>
+            </wp:cNvGraphicFramePr>
+            <a:graphic xmlns:a="http://schemas.openxmlformats.org/drawingml/2006/main">
+              <a:graphicData uri="http://schemas.openxmlformats.org/drawingml/2006/picture">
+                <pic:pic xmlns:pic="http://schemas.openxmlformats.org/drawingml/2006/picture">
+                  <pic:nvPicPr>
+                    <pic:cNvPr id="6" name="Obrázok6" descr=""/>
+                    <pic:cNvPicPr>
+                      <a:picLocks noChangeAspect="1" noChangeArrowheads="1"/>
+                    </pic:cNvPicPr>
+                  </pic:nvPicPr>
+                  <pic:blipFill>
+                    <a:blip r:embed="rId9"/>
+                    <a:srcRect l="0" t="0" r="770" b="1135"/>
+                    <a:stretch>
+                      <a:fillRect/>
+                    </a:stretch>
+                  </pic:blipFill>
+                  <pic:spPr bwMode="auto">
+                    <a:xfrm>
+                      <a:off x="0" y="0"/>
+                      <a:ext cx="5716270" cy="4699000"/>
+                    </a:xfrm>
+                    <a:prstGeom prst="rect">
+                      <a:avLst/>
+                    </a:prstGeom>
+                  </pic:spPr>
+                </pic:pic>
+              </a:graphicData>
+            </a:graphic>
+          </wp:anchor>
+        </w:drawing>
+      </w:r>
+      <w:r>
+        <w:rPr>
+          <w:color w:val="000000" w:themeColor="text1"/>
+        </w:rPr>
+        <w:t>Obr. 1.6</w:t>
       </w:r>
       <w:r>
         <w:br w:type="page"/>
@@ -2104,6 +2608,67 @@
         <w:rPr>
           <w:color w:val="000000" w:themeColor="text1"/>
         </w:rPr>
+        <w:t>Obr. 1.7</w:t>
+      </w:r>
+    </w:p>
+    <w:p>
+      <w:pPr>
+        <w:pStyle w:val="Normal"/>
+        <w:jc w:val="both"/>
+        <w:rPr>
+          <w:color w:val="000000" w:themeColor="text1"/>
+        </w:rPr>
+      </w:pPr>
+      <w:r>
+        <w:rPr>
+          <w:color w:val="000000" w:themeColor="text1"/>
+        </w:rPr>
+        <w:drawing>
+          <wp:anchor behindDoc="0" distT="0" distB="0" distL="0" distR="0" simplePos="0" locked="0" layoutInCell="1" allowOverlap="1" relativeHeight="8">
+            <wp:simplePos x="0" y="0"/>
+            <wp:positionH relativeFrom="column">
+              <wp:align>center</wp:align>
+            </wp:positionH>
+            <wp:positionV relativeFrom="paragraph">
+              <wp:posOffset>635</wp:posOffset>
+            </wp:positionV>
+            <wp:extent cx="5730240" cy="5651500"/>
+            <wp:effectExtent l="0" t="0" r="0" b="0"/>
+            <wp:wrapSquare wrapText="largest"/>
+            <wp:docPr id="7" name="Obrázok7" descr=""/>
+            <wp:cNvGraphicFramePr>
+              <a:graphicFrameLocks xmlns:a="http://schemas.openxmlformats.org/drawingml/2006/main" noChangeAspect="1"/>
+            </wp:cNvGraphicFramePr>
+            <a:graphic xmlns:a="http://schemas.openxmlformats.org/drawingml/2006/main">
+              <a:graphicData uri="http://schemas.openxmlformats.org/drawingml/2006/picture">
+                <pic:pic xmlns:pic="http://schemas.openxmlformats.org/drawingml/2006/picture">
+                  <pic:nvPicPr>
+                    <pic:cNvPr id="7" name="Obrázok7" descr=""/>
+                    <pic:cNvPicPr>
+                      <a:picLocks noChangeAspect="1" noChangeArrowheads="1"/>
+                    </pic:cNvPicPr>
+                  </pic:nvPicPr>
+                  <pic:blipFill>
+                    <a:blip r:embed="rId10"/>
+                    <a:srcRect l="0" t="0" r="525" b="610"/>
+                    <a:stretch>
+                      <a:fillRect/>
+                    </a:stretch>
+                  </pic:blipFill>
+                  <pic:spPr bwMode="auto">
+                    <a:xfrm>
+                      <a:off x="0" y="0"/>
+                      <a:ext cx="5730240" cy="5651500"/>
+                    </a:xfrm>
+                    <a:prstGeom prst="rect">
+                      <a:avLst/>
+                    </a:prstGeom>
+                  </pic:spPr>
+                </pic:pic>
+              </a:graphicData>
+            </a:graphic>
+          </wp:anchor>
+        </w:drawing>
       </w:r>
       <w:r>
         <w:br w:type="page"/>
@@ -2117,60 +2682,102 @@
           <w:color w:val="000000" w:themeColor="text1"/>
         </w:rPr>
       </w:pPr>
-      <w:bookmarkStart w:id="4" w:name="_Toc21550171"/>
+      <w:bookmarkStart w:id="5" w:name="_Toc21550171"/>
       <w:r>
         <w:rPr>
           <w:color w:val="000000" w:themeColor="text1"/>
         </w:rPr>
         <w:t>Navigácia</w:t>
       </w:r>
-      <w:bookmarkEnd w:id="4"/>
-    </w:p>
-    <w:p>
-      <w:pPr>
-        <w:pStyle w:val="Normal"/>
-        <w:spacing w:before="0" w:after="0"/>
-        <w:jc w:val="both"/>
-        <w:rPr>
-          <w:color w:val="000000" w:themeColor="text1"/>
-        </w:rPr>
-      </w:pPr>
-      <w:r>
-        <w:rPr>
-          <w:color w:val="000000" w:themeColor="text1"/>
-        </w:rPr>
-        <w:t>1b - návrh navigačného dizajnu</w:t>
-      </w:r>
-    </w:p>
-    <w:p>
-      <w:pPr>
-        <w:pStyle w:val="Normal"/>
-        <w:spacing w:before="0" w:after="0"/>
-        <w:jc w:val="both"/>
-        <w:rPr>
-          <w:color w:val="000000" w:themeColor="text1"/>
-        </w:rPr>
-      </w:pPr>
-      <w:r>
-        <w:rPr>
-          <w:color w:val="000000" w:themeColor="text1"/>
-        </w:rPr>
-      </w:r>
-    </w:p>
-    <w:p>
-      <w:pPr>
-        <w:pStyle w:val="Normal"/>
-        <w:spacing w:before="0" w:after="0"/>
-        <w:jc w:val="both"/>
+      <w:bookmarkEnd w:id="5"/>
+    </w:p>
+    <w:p>
+      <w:pPr>
+        <w:pStyle w:val="Normal"/>
+        <w:spacing w:before="0" w:after="0"/>
+        <w:jc w:val="both"/>
+        <w:rPr>
+          <w:color w:val="000000" w:themeColor="text1"/>
+        </w:rPr>
+      </w:pPr>
+      <w:r>
         <w:rPr/>
-      </w:pPr>
-      <w:r>
+      </w:r>
+    </w:p>
+    <w:p>
+      <w:pPr>
+        <w:pStyle w:val="Normal"/>
+        <w:spacing w:before="0" w:after="0"/>
+        <w:jc w:val="both"/>
+        <w:rPr>
+          <w:color w:val="000000" w:themeColor="text1"/>
+        </w:rPr>
+      </w:pPr>
+      <w:r>
+        <w:rPr>
+          <w:color w:val="000000" w:themeColor="text1"/>
+        </w:rPr>
+      </w:r>
+    </w:p>
+    <w:p>
+      <w:pPr>
+        <w:pStyle w:val="Normal"/>
+        <w:spacing w:before="0" w:after="0"/>
+        <w:jc w:val="both"/>
         <w:rPr/>
+      </w:pPr>
+      <w:r>
+        <w:rPr/>
+        <w:drawing>
+          <wp:anchor behindDoc="0" distT="0" distB="0" distL="0" distR="0" simplePos="0" locked="0" layoutInCell="1" allowOverlap="1" relativeHeight="9">
+            <wp:simplePos x="0" y="0"/>
+            <wp:positionH relativeFrom="column">
+              <wp:posOffset>0</wp:posOffset>
+            </wp:positionH>
+            <wp:positionV relativeFrom="paragraph">
+              <wp:posOffset>58420</wp:posOffset>
+            </wp:positionV>
+            <wp:extent cx="5760720" cy="2066925"/>
+            <wp:effectExtent l="0" t="0" r="0" b="0"/>
+            <wp:wrapSquare wrapText="largest"/>
+            <wp:docPr id="8" name="Obrázok8" descr=""/>
+            <wp:cNvGraphicFramePr>
+              <a:graphicFrameLocks xmlns:a="http://schemas.openxmlformats.org/drawingml/2006/main" noChangeAspect="1"/>
+            </wp:cNvGraphicFramePr>
+            <a:graphic xmlns:a="http://schemas.openxmlformats.org/drawingml/2006/main">
+              <a:graphicData uri="http://schemas.openxmlformats.org/drawingml/2006/picture">
+                <pic:pic xmlns:pic="http://schemas.openxmlformats.org/drawingml/2006/picture">
+                  <pic:nvPicPr>
+                    <pic:cNvPr id="8" name="Obrázok8" descr=""/>
+                    <pic:cNvPicPr>
+                      <a:picLocks noChangeAspect="1" noChangeArrowheads="1"/>
+                    </pic:cNvPicPr>
+                  </pic:nvPicPr>
+                  <pic:blipFill>
+                    <a:blip r:embed="rId11"/>
+                    <a:stretch>
+                      <a:fillRect/>
+                    </a:stretch>
+                  </pic:blipFill>
+                  <pic:spPr bwMode="auto">
+                    <a:xfrm>
+                      <a:off x="0" y="0"/>
+                      <a:ext cx="5760720" cy="2066925"/>
+                    </a:xfrm>
+                    <a:prstGeom prst="rect">
+                      <a:avLst/>
+                    </a:prstGeom>
+                  </pic:spPr>
+                </pic:pic>
+              </a:graphicData>
+            </a:graphic>
+          </wp:anchor>
+        </w:drawing>
       </w:r>
     </w:p>
     <w:sectPr>
-      <w:headerReference w:type="default" r:id="rId4"/>
-      <w:footerReference w:type="default" r:id="rId5"/>
+      <w:headerReference w:type="default" r:id="rId12"/>
+      <w:footerReference w:type="default" r:id="rId13"/>
       <w:type w:val="nextPage"/>
       <w:pgSz w:w="11906" w:h="16838"/>
       <w:pgMar w:left="1417" w:right="1417" w:header="708" w:top="1417" w:footer="708" w:bottom="1417" w:gutter="0"/>
@@ -2191,7 +2798,7 @@
         <w:docPartGallery w:val="Page Numbers (Bottom of Page)"/>
         <w:docPartUnique w:val="true"/>
       </w:docPartObj>
-      <w:id w:val="1071378080"/>
+      <w:id w:val="1022609991"/>
     </w:sdtPr>
     <w:sdtContent>
       <w:p>
@@ -2214,24 +2821,24 @@
         </w:r>
         <w:r>
           <w:rPr/>
-          <w:t>12</w:t>
+          <w:t>5</w:t>
         </w:r>
         <w:r>
           <w:rPr/>
           <w:fldChar w:fldCharType="end"/>
         </w:r>
       </w:p>
+      <w:p>
+        <w:pPr>
+          <w:pStyle w:val="Pta"/>
+          <w:rPr/>
+        </w:pPr>
+        <w:r>
+          <w:rPr/>
+        </w:r>
+      </w:p>
     </w:sdtContent>
   </w:sdt>
-  <w:p>
-    <w:pPr>
-      <w:pStyle w:val="Pta"/>
-      <w:rPr/>
-    </w:pPr>
-    <w:r>
-      <w:rPr/>
-    </w:r>
-  </w:p>
 </w:ftr>
 </file>
 
@@ -2271,7 +2878,7 @@
     </w:pPr>
     <w:r>
       <w:rPr/>
-      <w:t>Fakulta Informatiky a Informačných Technológií</w:t>
+      <w:t>Fakulta Informatiky a Informačných Technológií</w:t>
     </w:r>
   </w:p>
   <w:p>
@@ -2693,6 +3300,125 @@
   <w:abstractNum w:abstractNumId="5">
     <w:lvl w:ilvl="0">
       <w:start w:val="1"/>
+      <w:numFmt w:val="decimal"/>
+      <w:lvlText w:val="%1."/>
+      <w:lvlJc w:val="left"/>
+      <w:pPr>
+        <w:tabs>
+          <w:tab w:val="num" w:pos="720"/>
+        </w:tabs>
+        <w:ind w:left="720" w:hanging="360"/>
+      </w:pPr>
+      <w:rPr/>
+    </w:lvl>
+    <w:lvl w:ilvl="1">
+      <w:start w:val="1"/>
+      <w:numFmt w:val="decimal"/>
+      <w:lvlText w:val="%2."/>
+      <w:lvlJc w:val="left"/>
+      <w:pPr>
+        <w:tabs>
+          <w:tab w:val="num" w:pos="1080"/>
+        </w:tabs>
+        <w:ind w:left="1080" w:hanging="360"/>
+      </w:pPr>
+      <w:rPr/>
+    </w:lvl>
+    <w:lvl w:ilvl="2">
+      <w:start w:val="1"/>
+      <w:numFmt w:val="decimal"/>
+      <w:lvlText w:val="%3."/>
+      <w:lvlJc w:val="left"/>
+      <w:pPr>
+        <w:tabs>
+          <w:tab w:val="num" w:pos="1440"/>
+        </w:tabs>
+        <w:ind w:left="1440" w:hanging="360"/>
+      </w:pPr>
+      <w:rPr/>
+    </w:lvl>
+    <w:lvl w:ilvl="3">
+      <w:start w:val="1"/>
+      <w:numFmt w:val="decimal"/>
+      <w:lvlText w:val="%4."/>
+      <w:lvlJc w:val="left"/>
+      <w:pPr>
+        <w:tabs>
+          <w:tab w:val="num" w:pos="1800"/>
+        </w:tabs>
+        <w:ind w:left="1800" w:hanging="360"/>
+      </w:pPr>
+      <w:rPr/>
+    </w:lvl>
+    <w:lvl w:ilvl="4">
+      <w:start w:val="1"/>
+      <w:numFmt w:val="decimal"/>
+      <w:lvlText w:val="%5."/>
+      <w:lvlJc w:val="left"/>
+      <w:pPr>
+        <w:tabs>
+          <w:tab w:val="num" w:pos="2160"/>
+        </w:tabs>
+        <w:ind w:left="2160" w:hanging="360"/>
+      </w:pPr>
+      <w:rPr/>
+    </w:lvl>
+    <w:lvl w:ilvl="5">
+      <w:start w:val="1"/>
+      <w:numFmt w:val="decimal"/>
+      <w:lvlText w:val="%6."/>
+      <w:lvlJc w:val="left"/>
+      <w:pPr>
+        <w:tabs>
+          <w:tab w:val="num" w:pos="2520"/>
+        </w:tabs>
+        <w:ind w:left="2520" w:hanging="360"/>
+      </w:pPr>
+      <w:rPr/>
+    </w:lvl>
+    <w:lvl w:ilvl="6">
+      <w:start w:val="1"/>
+      <w:numFmt w:val="decimal"/>
+      <w:lvlText w:val="%7."/>
+      <w:lvlJc w:val="left"/>
+      <w:pPr>
+        <w:tabs>
+          <w:tab w:val="num" w:pos="2880"/>
+        </w:tabs>
+        <w:ind w:left="2880" w:hanging="360"/>
+      </w:pPr>
+      <w:rPr/>
+    </w:lvl>
+    <w:lvl w:ilvl="7">
+      <w:start w:val="1"/>
+      <w:numFmt w:val="decimal"/>
+      <w:lvlText w:val="%8."/>
+      <w:lvlJc w:val="left"/>
+      <w:pPr>
+        <w:tabs>
+          <w:tab w:val="num" w:pos="3240"/>
+        </w:tabs>
+        <w:ind w:left="3240" w:hanging="360"/>
+      </w:pPr>
+      <w:rPr/>
+    </w:lvl>
+    <w:lvl w:ilvl="8">
+      <w:start w:val="1"/>
+      <w:numFmt w:val="decimal"/>
+      <w:lvlText w:val="%9."/>
+      <w:lvlJc w:val="left"/>
+      <w:pPr>
+        <w:tabs>
+          <w:tab w:val="num" w:pos="3600"/>
+        </w:tabs>
+        <w:ind w:left="3600" w:hanging="360"/>
+      </w:pPr>
+      <w:rPr/>
+    </w:lvl>
+  </w:abstractNum>
+  <w:abstractNum w:abstractNumId="6">
+    <w:lvl w:ilvl="0">
+      <w:start w:val="1"/>
       <w:numFmt w:val="none"/>
       <w:suff w:val="nothing"/>
       <w:lvlText w:val=""/>
@@ -2796,6 +3522,9 @@
   </w:num>
   <w:num w:numId="5">
     <w:abstractNumId w:val="5"/>
+  </w:num>
+  <w:num w:numId="6">
+    <w:abstractNumId w:val="6"/>
   </w:num>
 </w:numbering>
 </file>
@@ -3428,6 +4157,11 @@
     <w:qFormat/>
     <w:rPr/>
   </w:style>
+  <w:style w:type="character" w:styleId="Symbolypreslovanie">
+    <w:name w:val="Symboly pre číslovanie"/>
+    <w:qFormat/>
+    <w:rPr/>
+  </w:style>
   <w:style w:type="paragraph" w:styleId="Nadpis">
     <w:name w:val="Nadpis"/>
     <w:basedOn w:val="Normal"/>

</xml_diff>

<commit_message>
Edit bunch of files
</commit_message>
<xml_diff>
--- a/Metody tvorby multimedialneho obsahu/Dokumentacia/dokumentacia_v2.docx
+++ b/Metody tvorby multimedialneho obsahu/Dokumentacia/dokumentacia_v2.docx
@@ -326,6 +326,7 @@
         <w:rPr>
           <w:color w:val="000000" w:themeColor="text1"/>
         </w:rPr>
+        <w:t xml:space="preserve">  </w:t>
       </w:r>
     </w:p>
     <w:p>
@@ -1933,14 +1934,12 @@
         </w:rPr>
         <w:t xml:space="preserve">vítacia stránka bude obsahovať logo, nazov stránky, popis produktu, skratenú špecifikáciu, jednoduché porovnanie, galériu (UI, zariadenia) a diskusiu. Každá sekcia obsahuje tlačidlo na prepojenie na danú podstránku. </w:t>
       </w:r>
-      <w:bookmarkStart w:id="4" w:name="__DdeLink__644_3992165626"/>
       <w:r>
         <w:rPr>
           <w:color w:val="000000" w:themeColor="text1"/>
         </w:rPr>
         <w:t>(obr. 1.1)</w:t>
       </w:r>
-      <w:bookmarkEnd w:id="4"/>
     </w:p>
     <w:p>
       <w:pPr>
@@ -2682,14 +2681,14 @@
           <w:color w:val="000000" w:themeColor="text1"/>
         </w:rPr>
       </w:pPr>
-      <w:bookmarkStart w:id="5" w:name="_Toc21550171"/>
+      <w:bookmarkStart w:id="4" w:name="_Toc21550171"/>
       <w:r>
         <w:rPr>
           <w:color w:val="000000" w:themeColor="text1"/>
         </w:rPr>
         <w:t>Navigácia</w:t>
       </w:r>
-      <w:bookmarkEnd w:id="5"/>
+      <w:bookmarkEnd w:id="4"/>
     </w:p>
     <w:p>
       <w:pPr>
@@ -2798,7 +2797,7 @@
         <w:docPartGallery w:val="Page Numbers (Bottom of Page)"/>
         <w:docPartUnique w:val="true"/>
       </w:docPartObj>
-      <w:id w:val="1022609991"/>
+      <w:id w:val="1734229144"/>
     </w:sdtPr>
     <w:sdtContent>
       <w:p>

</xml_diff>

<commit_message>
Upload to git all untracked files
</commit_message>
<xml_diff>
--- a/Metody tvorby multimedialneho obsahu/Dokumentacia/dokumentacia_v2.docx
+++ b/Metody tvorby multimedialneho obsahu/Dokumentacia/dokumentacia_v2.docx
@@ -410,13 +410,7 @@
         <w:rPr>
           <w:color w:val="000000" w:themeColor="text1"/>
         </w:rPr>
-        <w:t xml:space="preserve">Meno cvičiaceho :  </w:t>
-      </w:r>
-      <w:r>
-        <w:rPr>
-          <w:color w:val="000000" w:themeColor="text1"/>
-        </w:rPr>
-        <w:t>V. Kunštár</w:t>
+        <w:t>Meno cvičiaceho :  V. Kunštár</w:t>
       </w:r>
     </w:p>
     <w:p>
@@ -430,13 +424,7 @@
         <w:rPr>
           <w:color w:val="000000" w:themeColor="text1"/>
         </w:rPr>
-        <w:t xml:space="preserve">Meno autora : </w:t>
-      </w:r>
-      <w:r>
-        <w:rPr>
-          <w:color w:val="000000" w:themeColor="text1"/>
-        </w:rPr>
-        <w:t>Skurčák Jakub</w:t>
+        <w:t>Meno autora : Skurčák Jakub</w:t>
       </w:r>
     </w:p>
     <w:p>
@@ -450,31 +438,7 @@
         <w:rPr>
           <w:color w:val="000000" w:themeColor="text1"/>
         </w:rPr>
-        <w:t>Čas cvičení : pondelok, 1</w:t>
-      </w:r>
-      <w:r>
-        <w:rPr>
-          <w:color w:val="000000" w:themeColor="text1"/>
-        </w:rPr>
-        <w:t>7</w:t>
-      </w:r>
-      <w:r>
-        <w:rPr>
-          <w:color w:val="000000" w:themeColor="text1"/>
-        </w:rPr>
-        <w:t>:00 - 1</w:t>
-      </w:r>
-      <w:r>
-        <w:rPr>
-          <w:color w:val="000000" w:themeColor="text1"/>
-        </w:rPr>
-        <w:t>8</w:t>
-      </w:r>
-      <w:r>
-        <w:rPr>
-          <w:color w:val="000000" w:themeColor="text1"/>
-        </w:rPr>
-        <w:t>:50</w:t>
+        <w:t>Čas cvičení : pondelok, 17:00 - 18:50</w:t>
       </w:r>
     </w:p>
     <w:p>
@@ -488,19 +452,7 @@
         <w:rPr>
           <w:color w:val="000000" w:themeColor="text1"/>
         </w:rPr>
-        <w:t xml:space="preserve">Dátum vytvorenia : </w:t>
-      </w:r>
-      <w:r>
-        <w:rPr>
-          <w:color w:val="000000" w:themeColor="text1"/>
-        </w:rPr>
-        <w:t>7</w:t>
-      </w:r>
-      <w:r>
-        <w:rPr>
-          <w:color w:val="000000" w:themeColor="text1"/>
-        </w:rPr>
-        <w:t>.10.2019</w:t>
+        <w:t>Dátum vytvorenia : 7.10.2019</w:t>
       </w:r>
     </w:p>
     <w:sdt>
@@ -541,6 +493,7 @@
             <w:rPr>
               <w:webHidden/>
               <w:rStyle w:val="Odkaznaregister"/>
+              <w:vanish w:val="false"/>
             </w:rPr>
             <w:instrText> TOC \z \o "1-3" \u \h</w:instrText>
           </w:r>
@@ -548,17 +501,11 @@
             <w:rPr>
               <w:webHidden/>
               <w:rStyle w:val="Odkaznaregister"/>
+              <w:vanish w:val="false"/>
             </w:rPr>
             <w:fldChar w:fldCharType="separate"/>
           </w:r>
           <w:hyperlink w:anchor="_Toc21550168">
-            <w:r>
-              <w:rPr>
-                <w:webHidden/>
-                <w:rStyle w:val="Odkaznaregister"/>
-              </w:rPr>
-              <w:t>Úvod</w:t>
-            </w:r>
             <w:r>
               <w:rPr>
                 <w:webHidden/>
@@ -579,9 +526,11 @@
             </w:r>
             <w:r>
               <w:rPr>
+                <w:webHidden/>
                 <w:rStyle w:val="Odkaznaregister"/>
                 <w:vanish w:val="false"/>
               </w:rPr>
+              <w:t>Úvod</w:t>
               <w:tab/>
               <w:t>1</w:t>
             </w:r>
@@ -609,13 +558,6 @@
             <w:r>
               <w:rPr>
                 <w:webHidden/>
-                <w:rStyle w:val="Odkaznaregister"/>
-              </w:rPr>
-              <w:t>Opis práce</w:t>
-            </w:r>
-            <w:r>
-              <w:rPr>
-                <w:webHidden/>
               </w:rPr>
               <w:fldChar w:fldCharType="begin"/>
             </w:r>
@@ -633,9 +575,11 @@
             </w:r>
             <w:r>
               <w:rPr>
+                <w:webHidden/>
                 <w:rStyle w:val="Odkaznaregister"/>
                 <w:vanish w:val="false"/>
               </w:rPr>
+              <w:t>Opis práce</w:t>
               <w:tab/>
               <w:t>2</w:t>
             </w:r>
@@ -717,19 +661,9 @@
               <w:tab w:val="clear" w:pos="708"/>
               <w:tab w:val="right" w:pos="9062" w:leader="dot"/>
             </w:tabs>
-            <w:rPr>
-              <w:rFonts w:eastAsia="" w:eastAsiaTheme="minorEastAsia"/>
-              <w:lang w:eastAsia="sk-SK"/>
-            </w:rPr>
+            <w:rPr/>
           </w:pPr>
           <w:hyperlink w:anchor="_Toc21550171">
-            <w:r>
-              <w:rPr>
-                <w:webHidden/>
-                <w:rStyle w:val="Odkaznaregister"/>
-              </w:rPr>
-              <w:t>Navigácia</w:t>
-            </w:r>
             <w:r>
               <w:rPr>
                 <w:webHidden/>
@@ -750,11 +684,13 @@
             </w:r>
             <w:r>
               <w:rPr>
+                <w:webHidden/>
                 <w:rStyle w:val="Odkaznaregister"/>
                 <w:vanish w:val="false"/>
               </w:rPr>
+              <w:t>Navigácia</w:t>
               <w:tab/>
-              <w:t>12</w:t>
+              <w:t>1</w:t>
             </w:r>
             <w:r>
               <w:rPr>
@@ -816,27 +752,24 @@
         </w:rPr>
       </w:pPr>
       <w:r>
-        <w:rPr/>
-      </w:r>
-    </w:p>
-    <w:p>
-      <w:pPr>
-        <w:pStyle w:val="Normal"/>
-        <w:jc w:val="both"/>
-        <w:rPr>
-          <w:color w:val="000000" w:themeColor="text1"/>
-        </w:rPr>
-      </w:pPr>
-      <w:r>
-        <w:rPr>
-          <w:color w:val="000000" w:themeColor="text1"/>
-        </w:rPr>
-        <w:tab/>
-      </w:r>
-      <w:r>
-        <w:rPr>
-          <w:color w:val="000000" w:themeColor="text1"/>
-        </w:rPr>
+        <w:rPr>
+          <w:color w:val="000000" w:themeColor="text1"/>
+        </w:rPr>
+      </w:r>
+    </w:p>
+    <w:p>
+      <w:pPr>
+        <w:pStyle w:val="Normal"/>
+        <w:jc w:val="both"/>
+        <w:rPr>
+          <w:color w:val="000000" w:themeColor="text1"/>
+        </w:rPr>
+      </w:pPr>
+      <w:r>
+        <w:rPr>
+          <w:color w:val="000000" w:themeColor="text1"/>
+        </w:rPr>
+        <w:tab/>
         <w:t xml:space="preserve">Práca vznikla za účelom prezentovania produktu spoločnosti Xiaomi  modelu Mi6. Práca je multimediálnou webovou prezentáciou s využitím moderných postupov na tvorbu tejto prezentácie. Výsledkom snahy autora by mala byť webová prezentácia, ktorá je moderného vzhľadu s využitím moderných postupov pri tvorbe jej štruktúry ako aj pri zobrazovaní obsahu. </w:t>
       </w:r>
       <w:r>
@@ -865,15 +798,7 @@
           <w:bCs/>
           <w:color w:val="000000" w:themeColor="text1"/>
         </w:rPr>
-        <w:t xml:space="preserve"> </w:t>
-      </w:r>
-      <w:r>
-        <w:rPr>
-          <w:b/>
-          <w:bCs/>
-          <w:color w:val="000000" w:themeColor="text1"/>
-        </w:rPr>
-        <w:t>podľa MUDPY</w:t>
+        <w:t xml:space="preserve"> podľa MUDPY</w:t>
       </w:r>
     </w:p>
     <w:p>
@@ -933,13 +858,7 @@
         <w:rPr>
           <w:color w:val="000000" w:themeColor="text1"/>
         </w:rPr>
-        <w:t xml:space="preserve">Prezentácia, predstavenie telefónu </w:t>
-      </w:r>
-      <w:r>
-        <w:rPr>
-          <w:color w:val="000000" w:themeColor="text1"/>
-        </w:rPr>
-        <w:t>Xiaomi Mi6 jeho výhod a záporov.</w:t>
+        <w:t>Prezentácia, predstavenie telefónu Xiaomi Mi6 jeho výhod a záporov.</w:t>
       </w:r>
     </w:p>
     <w:p>
@@ -1001,91 +920,7 @@
         <w:rPr>
           <w:color w:val="000000" w:themeColor="text1"/>
         </w:rPr>
-        <w:t xml:space="preserve">Vytvorenie </w:t>
-      </w:r>
-      <w:r>
-        <w:rPr>
-          <w:color w:val="000000" w:themeColor="text1"/>
-        </w:rPr>
-        <w:t xml:space="preserve">modernej </w:t>
-      </w:r>
-      <w:r>
-        <w:rPr>
-          <w:color w:val="000000" w:themeColor="text1"/>
-        </w:rPr>
-        <w:t xml:space="preserve">webovej stránky </w:t>
-      </w:r>
-      <w:r>
-        <w:rPr>
-          <w:color w:val="000000" w:themeColor="text1"/>
-        </w:rPr>
-        <w:t xml:space="preserve">(mutlimediálnej </w:t>
-      </w:r>
-      <w:r>
-        <w:rPr>
-          <w:color w:val="000000" w:themeColor="text1"/>
-        </w:rPr>
-        <w:t xml:space="preserve">web. </w:t>
-      </w:r>
-      <w:r>
-        <w:rPr>
-          <w:color w:val="000000" w:themeColor="text1"/>
-        </w:rPr>
-        <w:t>prezentácie)</w:t>
-      </w:r>
-      <w:r>
-        <w:rPr>
-          <w:color w:val="000000" w:themeColor="text1"/>
-        </w:rPr>
-        <w:t xml:space="preserve">, ktorá je určená na prezentáciu smartphonu značky </w:t>
-      </w:r>
-      <w:r>
-        <w:rPr>
-          <w:color w:val="000000" w:themeColor="text1"/>
-        </w:rPr>
-        <w:t>Xiaomi</w:t>
-      </w:r>
-      <w:r>
-        <w:rPr>
-          <w:color w:val="000000" w:themeColor="text1"/>
-        </w:rPr>
-        <w:t xml:space="preserve"> </w:t>
-      </w:r>
-      <w:r>
-        <w:rPr>
-          <w:color w:val="000000" w:themeColor="text1"/>
-        </w:rPr>
-        <w:t>Mi6</w:t>
-      </w:r>
-      <w:r>
-        <w:rPr>
-          <w:color w:val="000000" w:themeColor="text1"/>
-        </w:rPr>
-        <w:t xml:space="preserve"> za pomoci HTML5, CSS, PHP </w:t>
-      </w:r>
-      <w:r>
-        <w:rPr>
-          <w:color w:val="000000" w:themeColor="text1"/>
-        </w:rPr>
-        <w:t>a</w:t>
-      </w:r>
-      <w:r>
-        <w:rPr>
-          <w:color w:val="000000" w:themeColor="text1"/>
-        </w:rPr>
-        <w:t xml:space="preserve"> iných multimediálnych nástrojov </w:t>
-      </w:r>
-      <w:r>
-        <w:rPr>
-          <w:color w:val="000000" w:themeColor="text1"/>
-        </w:rPr>
-        <w:t>a postupov</w:t>
-      </w:r>
-      <w:r>
-        <w:rPr>
-          <w:color w:val="000000" w:themeColor="text1"/>
-        </w:rPr>
-        <w:t>.</w:t>
+        <w:t>Vytvorenie modernej webovej stránky (mutlimediálnej web. prezentácie), ktorá je určená na prezentáciu smartphonu značky Xiaomi Mi6 za pomoci HTML5, CSS, PHP a iných multimediálnych nástrojov a postupov.</w:t>
       </w:r>
     </w:p>
     <w:p>
@@ -1102,25 +937,7 @@
           <w:color w:val="000000" w:themeColor="text1"/>
         </w:rPr>
         <w:tab/>
-        <w:t xml:space="preserve">Táto multimediálna prezentácia je určená pre laickú až </w:t>
-      </w:r>
-      <w:r>
-        <w:rPr>
-          <w:color w:val="000000" w:themeColor="text1"/>
-        </w:rPr>
-        <w:t>mierne</w:t>
-      </w:r>
-      <w:r>
-        <w:rPr>
-          <w:color w:val="000000" w:themeColor="text1"/>
-        </w:rPr>
-        <w:t xml:space="preserve"> odbornú verejnosť, ktorá tvorí potenciálnu základňu zákazníkov. Cieľom tejto multimediálnej prezentácie je p</w:t>
-      </w:r>
-      <w:r>
-        <w:rPr>
-          <w:color w:val="000000" w:themeColor="text1"/>
-        </w:rPr>
-        <w:t>redstaviť toto mobilné zariadenie, jeho výhody ale aj zápory a tým poskytnúť kúpyschopnej verejnosti, ktorá tvorí potenciálnu bázu zákazníkov čo najväčšie množstvo validných informácií.</w:t>
+        <w:t>Táto multimediálna prezentácia je určená pre laickú až mierne odbornú verejnosť, ktorá tvorí potenciálnu základňu zákazníkov. Cieľom tejto multimediálnej prezentácie je predstaviť toto mobilné zariadenie, jeho výhody ale aj zápory a tým poskytnúť kúpyschopnej verejnosti, ktorá tvorí potenciálnu bázu zákazníkov čo najväčšie množstvo validných informácií.</w:t>
       </w:r>
     </w:p>
     <w:p>
@@ -1223,55 +1040,7 @@
         <w:rPr>
           <w:color w:val="000000" w:themeColor="text1"/>
         </w:rPr>
-        <w:t xml:space="preserve">prehľadná navigácia – </w:t>
-      </w:r>
-      <w:r>
-        <w:rPr>
-          <w:color w:val="000000" w:themeColor="text1"/>
-        </w:rPr>
-        <w:t xml:space="preserve">je potrebné </w:t>
-      </w:r>
-      <w:r>
-        <w:rPr>
-          <w:color w:val="000000" w:themeColor="text1"/>
-        </w:rPr>
-        <w:t>zabezpeč</w:t>
-      </w:r>
-      <w:r>
-        <w:rPr>
-          <w:color w:val="000000" w:themeColor="text1"/>
-        </w:rPr>
-        <w:t xml:space="preserve">iť </w:t>
-      </w:r>
-      <w:r>
-        <w:rPr>
-          <w:color w:val="000000" w:themeColor="text1"/>
-        </w:rPr>
-        <w:t xml:space="preserve">čo </w:t>
-      </w:r>
-      <w:r>
-        <w:rPr>
-          <w:color w:val="000000" w:themeColor="text1"/>
-        </w:rPr>
-        <w:t xml:space="preserve">najoptimálnejšiu </w:t>
-      </w:r>
-      <w:r>
-        <w:rPr>
-          <w:color w:val="000000" w:themeColor="text1"/>
-        </w:rPr>
-        <w:t>orientáci</w:t>
-      </w:r>
-      <w:r>
-        <w:rPr>
-          <w:color w:val="000000" w:themeColor="text1"/>
-        </w:rPr>
-        <w:t>u</w:t>
-      </w:r>
-      <w:r>
-        <w:rPr>
-          <w:color w:val="000000" w:themeColor="text1"/>
-        </w:rPr>
-        <w:t xml:space="preserve"> v rámci multimediálnej prezentácie.</w:t>
+        <w:t>prehľadná navigácia – je potrebné zabezpečiť čo najoptimálnejšiu orientáciu v rámci multimediálnej prezentácie.</w:t>
       </w:r>
     </w:p>
     <w:p>
@@ -1291,31 +1060,7 @@
         <w:rPr>
           <w:color w:val="000000" w:themeColor="text1"/>
         </w:rPr>
-        <w:t xml:space="preserve">atraktívny </w:t>
-      </w:r>
-      <w:r>
-        <w:rPr>
-          <w:color w:val="000000" w:themeColor="text1"/>
-        </w:rPr>
-        <w:t xml:space="preserve">a moderný </w:t>
-      </w:r>
-      <w:r>
-        <w:rPr>
-          <w:color w:val="000000" w:themeColor="text1"/>
-        </w:rPr>
-        <w:t xml:space="preserve">dizajn – </w:t>
-      </w:r>
-      <w:r>
-        <w:rPr>
-          <w:color w:val="000000" w:themeColor="text1"/>
-        </w:rPr>
-        <w:t xml:space="preserve">je potrebné </w:t>
-      </w:r>
-      <w:r>
-        <w:rPr>
-          <w:color w:val="000000" w:themeColor="text1"/>
-        </w:rPr>
-        <w:t>prilákať (rozširovať) a udržať potenciálne publikum multimediálnej prezentácie, čo je možné zabezpečiť ako aj prehľadnou navigáciou tak aj  atraktívnym dizajnom ktorý má za úlohu zaujať členov publika</w:t>
+        <w:t>atraktívny a moderný dizajn – je potrebné prilákať (rozširovať) a udržať potenciálne publikum multimediálnej prezentácie, čo je možné zabezpečiť ako aj prehľadnou navigáciou tak aj  atraktívnym dizajnom ktorý má za úlohu zaujať členov publika</w:t>
       </w:r>
     </w:p>
     <w:p>
@@ -1355,13 +1100,7 @@
         <w:rPr>
           <w:color w:val="000000" w:themeColor="text1"/>
         </w:rPr>
-        <w:t xml:space="preserve">zrozumiteľnosť obsahu – </w:t>
-      </w:r>
-      <w:r>
-        <w:rPr>
-          <w:color w:val="000000" w:themeColor="text1"/>
-        </w:rPr>
-        <w:t>presnosť údajov a ich prezentácia vo forme, ktorá je zrozumiteľná aj laickej verejnosti zatiaľ čo si zachováva vysokú mieru odbornosti.</w:t>
+        <w:t>zrozumiteľnosť obsahu – presnosť údajov a ich prezentácia vo forme, ktorá je zrozumiteľná aj laickej verejnosti zatiaľ čo si zachováva vysokú mieru odbornosti.</w:t>
       </w:r>
     </w:p>
     <w:p>
@@ -1754,13 +1493,7 @@
         <w:rPr>
           <w:color w:val="000000" w:themeColor="text1"/>
         </w:rPr>
-        <w:t xml:space="preserve">Produkcia – </w:t>
-      </w:r>
-      <w:r>
-        <w:rPr>
-          <w:color w:val="000000" w:themeColor="text1"/>
-        </w:rPr>
-        <w:t>vytváranie štruktúry a dizajnu</w:t>
+        <w:t>Produkcia – vytváranie štruktúry a dizajnu</w:t>
       </w:r>
     </w:p>
     <w:p>
@@ -1798,13 +1531,7 @@
         <w:rPr>
           <w:color w:val="000000" w:themeColor="text1"/>
         </w:rPr>
-        <w:t xml:space="preserve">Integrácia – aplikovanie zvolených technológií a postupov pre dosiahnutie žiadaného výsledku, </w:t>
-      </w:r>
-      <w:r>
-        <w:rPr>
-          <w:color w:val="000000" w:themeColor="text1"/>
-        </w:rPr>
-        <w:t>spájanie prvkov do širšieho celku</w:t>
+        <w:t>Integrácia – aplikovanie zvolených technológií a postupov pre dosiahnutie žiadaného výsledku, spájanie prvkov do širšieho celku</w:t>
       </w:r>
     </w:p>
     <w:p>
@@ -1889,7 +1616,9 @@
         </w:rPr>
       </w:pPr>
       <w:r>
-        <w:rPr/>
+        <w:rPr>
+          <w:color w:val="000000" w:themeColor="text1"/>
+        </w:rPr>
       </w:r>
     </w:p>
     <w:p>
@@ -1920,25 +1649,7 @@
         <w:rPr>
           <w:color w:val="000000" w:themeColor="text1"/>
         </w:rPr>
-        <w:t xml:space="preserve">Welcome page – </w:t>
-      </w:r>
-      <w:r>
-        <w:rPr>
-          <w:color w:val="000000" w:themeColor="text1"/>
-        </w:rPr>
-        <w:t>u</w:t>
-      </w:r>
-      <w:r>
-        <w:rPr>
-          <w:color w:val="000000" w:themeColor="text1"/>
-        </w:rPr>
-        <w:t xml:space="preserve">vítacia stránka bude obsahovať logo, nazov stránky, popis produktu, skratenú špecifikáciu, jednoduché porovnanie, galériu (UI, zariadenia) a diskusiu. Každá sekcia obsahuje tlačidlo na prepojenie na danú podstránku. </w:t>
-      </w:r>
-      <w:r>
-        <w:rPr>
-          <w:color w:val="000000" w:themeColor="text1"/>
-        </w:rPr>
-        <w:t>(obr. 1.1)</w:t>
+        <w:t>Welcome page – uvítacia stránka bude obsahovať logo, nazov stránky, popis produktu, skratenú špecifikáciu, jednoduché porovnanie, galériu (UI, zariadenia) a diskusiu. Každá sekcia obsahuje tlačidlo na prepojenie na danú podstránku. (obr. 1.1)</w:t>
       </w:r>
     </w:p>
     <w:p>
@@ -1955,27 +1666,9 @@
         <w:rPr>
           <w:color w:val="000000" w:themeColor="text1"/>
         </w:rPr>
-        <w:t xml:space="preserve">Špecifikácia – </w:t>
-      </w:r>
-      <w:r>
-        <w:rPr>
-          <w:color w:val="000000" w:themeColor="text1"/>
-        </w:rPr>
-        <w:t xml:space="preserve">podstranka specifikácie bude obsahovať udaje o mobilnom zariadení zoradené do sekcií a tlačidlo pre návrat na hlavnú stranku </w:t>
+        <w:t xml:space="preserve">Špecifikácia – podstranka specifikácie bude obsahovať udaje o mobilnom zariadení zoradené do sekcií a tlačidlo pre návrat na hlavnú stranku </w:t>
         <w:br/>
-        <w:t>(obr. 1.</w:t>
-      </w:r>
-      <w:r>
-        <w:rPr>
-          <w:color w:val="000000" w:themeColor="text1"/>
-        </w:rPr>
-        <w:t>2</w:t>
-      </w:r>
-      <w:r>
-        <w:rPr>
-          <w:color w:val="000000" w:themeColor="text1"/>
-        </w:rPr>
-        <w:t>)</w:t>
+        <w:t>(obr. 1.2)</w:t>
       </w:r>
     </w:p>
     <w:p>
@@ -1994,19 +1687,7 @@
         </w:rPr>
         <w:t>Porovnanie – podstránka určená pre porovanie bude ponúkať porovnanie mobilného zariadenia Xiaomi Mi6 s vybranými zariadeniami. Bude obsahovať vyhľadávacie okno slúžiace na jednoduhší výber mobilného zariadenia.</w:t>
         <w:br/>
-        <w:t>(obr. 1.</w:t>
-      </w:r>
-      <w:r>
-        <w:rPr>
-          <w:color w:val="000000" w:themeColor="text1"/>
-        </w:rPr>
-        <w:t>3</w:t>
-      </w:r>
-      <w:r>
-        <w:rPr>
-          <w:color w:val="000000" w:themeColor="text1"/>
-        </w:rPr>
-        <w:t>)</w:t>
+        <w:t>(obr. 1.3)</w:t>
       </w:r>
     </w:p>
     <w:p>
@@ -2023,31 +1704,7 @@
         <w:rPr>
           <w:color w:val="000000" w:themeColor="text1"/>
         </w:rPr>
-        <w:t xml:space="preserve">Príslušenstvo – </w:t>
-      </w:r>
-      <w:r>
-        <w:rPr>
-          <w:color w:val="000000" w:themeColor="text1"/>
-        </w:rPr>
-        <w:t xml:space="preserve">podstránka prislušenstva bude obsahovať inofrmácie o príslušenstve, ktoré sa nachádza v balení ako aj príslušenstva ktoré je možné dokúpiť. </w:t>
-      </w:r>
-      <w:r>
-        <w:rPr>
-          <w:color w:val="000000" w:themeColor="text1"/>
-        </w:rPr>
-        <w:t>(obr. 1.</w:t>
-      </w:r>
-      <w:r>
-        <w:rPr>
-          <w:color w:val="000000" w:themeColor="text1"/>
-        </w:rPr>
-        <w:t>4</w:t>
-      </w:r>
-      <w:r>
-        <w:rPr>
-          <w:color w:val="000000" w:themeColor="text1"/>
-        </w:rPr>
-        <w:t>)</w:t>
+        <w:t>Príslušenstvo – podstránka prislušenstva bude obsahovať inofrmácie o príslušenstve, ktoré sa nachádza v balení ako aj príslušenstva ktoré je možné dokúpiť. (obr. 1.4)</w:t>
       </w:r>
     </w:p>
     <w:p>
@@ -2064,13 +1721,7 @@
         <w:rPr>
           <w:color w:val="000000" w:themeColor="text1"/>
         </w:rPr>
-        <w:t xml:space="preserve">Galéria UI – podstránka </w:t>
-      </w:r>
-      <w:r>
-        <w:rPr>
-          <w:color w:val="000000" w:themeColor="text1"/>
-        </w:rPr>
-        <w:t>bude obsahovať obrázky a popisy užívateľského rozhrania</w:t>
+        <w:t>Galéria UI – podstránka bude obsahovať obrázky a popisy užívateľského rozhrania</w:t>
       </w:r>
     </w:p>
     <w:p>
@@ -2169,7 +1820,13 @@
         <w:rPr>
           <w:color w:val="000000" w:themeColor="text1"/>
         </w:rPr>
-        <w:t>Obr. 1.1</w:t>
+        <w:t>O</w:t>
+      </w:r>
+      <w:r>
+        <w:rPr>
+          <w:color w:val="000000" w:themeColor="text1"/>
+        </w:rPr>
+        <w:t>br. 1.1</w:t>
       </w:r>
     </w:p>
     <w:p>
@@ -2199,7 +1856,9 @@
         </w:rPr>
       </w:pPr>
       <w:r>
-        <w:rPr/>
+        <w:rPr>
+          <w:color w:val="000000" w:themeColor="text1"/>
+        </w:rPr>
       </w:r>
     </w:p>
     <w:p>
@@ -2262,7 +1921,13 @@
         <w:rPr>
           <w:color w:val="000000" w:themeColor="text1"/>
         </w:rPr>
-        <w:t>Obr. 1.2</w:t>
+        <w:t>O</w:t>
+      </w:r>
+      <w:r>
+        <w:rPr>
+          <w:color w:val="000000" w:themeColor="text1"/>
+        </w:rPr>
+        <w:t>br. 1.2</w:t>
       </w:r>
       <w:r>
         <w:br w:type="page"/>
@@ -2278,7 +1943,9 @@
         </w:rPr>
       </w:pPr>
       <w:r>
-        <w:rPr/>
+        <w:rPr>
+          <w:color w:val="000000" w:themeColor="text1"/>
+        </w:rPr>
       </w:r>
     </w:p>
     <w:p>
@@ -2341,7 +2008,13 @@
         <w:rPr>
           <w:color w:val="000000" w:themeColor="text1"/>
         </w:rPr>
-        <w:t>Obr. 1.3</w:t>
+        <w:t>O</w:t>
+      </w:r>
+      <w:r>
+        <w:rPr>
+          <w:color w:val="000000" w:themeColor="text1"/>
+        </w:rPr>
+        <w:t>br. 1.3</w:t>
       </w:r>
       <w:r>
         <w:br w:type="page"/>
@@ -2434,7 +2107,9 @@
         </w:rPr>
       </w:pPr>
       <w:r>
-        <w:rPr/>
+        <w:rPr>
+          <w:color w:val="000000" w:themeColor="text1"/>
+        </w:rPr>
       </w:r>
     </w:p>
     <w:p>
@@ -2497,7 +2172,13 @@
         <w:rPr>
           <w:color w:val="000000" w:themeColor="text1"/>
         </w:rPr>
-        <w:t>Obr. 1.5.</w:t>
+        <w:t>O</w:t>
+      </w:r>
+      <w:r>
+        <w:rPr>
+          <w:color w:val="000000" w:themeColor="text1"/>
+        </w:rPr>
+        <w:t>br. 1.5.</w:t>
       </w:r>
       <w:r>
         <w:br w:type="page"/>
@@ -2513,7 +2194,9 @@
         </w:rPr>
       </w:pPr>
       <w:r>
-        <w:rPr/>
+        <w:rPr>
+          <w:color w:val="000000" w:themeColor="text1"/>
+        </w:rPr>
       </w:r>
     </w:p>
     <w:p>
@@ -2576,7 +2259,13 @@
         <w:rPr>
           <w:color w:val="000000" w:themeColor="text1"/>
         </w:rPr>
-        <w:t>Obr. 1.6</w:t>
+        <w:t>O</w:t>
+      </w:r>
+      <w:r>
+        <w:rPr>
+          <w:color w:val="000000" w:themeColor="text1"/>
+        </w:rPr>
+        <w:t>br. 1.6</w:t>
       </w:r>
       <w:r>
         <w:br w:type="page"/>
@@ -2592,7 +2281,9 @@
         </w:rPr>
       </w:pPr>
       <w:r>
-        <w:rPr/>
+        <w:rPr>
+          <w:color w:val="000000" w:themeColor="text1"/>
+        </w:rPr>
       </w:r>
     </w:p>
     <w:p>
@@ -2695,34 +2386,6 @@
         <w:pStyle w:val="Normal"/>
         <w:spacing w:before="0" w:after="0"/>
         <w:jc w:val="both"/>
-        <w:rPr>
-          <w:color w:val="000000" w:themeColor="text1"/>
-        </w:rPr>
-      </w:pPr>
-      <w:r>
-        <w:rPr/>
-      </w:r>
-    </w:p>
-    <w:p>
-      <w:pPr>
-        <w:pStyle w:val="Normal"/>
-        <w:spacing w:before="0" w:after="0"/>
-        <w:jc w:val="both"/>
-        <w:rPr>
-          <w:color w:val="000000" w:themeColor="text1"/>
-        </w:rPr>
-      </w:pPr>
-      <w:r>
-        <w:rPr>
-          <w:color w:val="000000" w:themeColor="text1"/>
-        </w:rPr>
-      </w:r>
-    </w:p>
-    <w:p>
-      <w:pPr>
-        <w:pStyle w:val="Normal"/>
-        <w:spacing w:before="0" w:after="0"/>
-        <w:jc w:val="both"/>
         <w:rPr/>
       </w:pPr>
       <w:r>
@@ -2731,10 +2394,10 @@
           <wp:anchor behindDoc="0" distT="0" distB="0" distL="0" distR="0" simplePos="0" locked="0" layoutInCell="1" allowOverlap="1" relativeHeight="9">
             <wp:simplePos x="0" y="0"/>
             <wp:positionH relativeFrom="column">
-              <wp:posOffset>0</wp:posOffset>
+              <wp:posOffset>80645</wp:posOffset>
             </wp:positionH>
             <wp:positionV relativeFrom="paragraph">
-              <wp:posOffset>58420</wp:posOffset>
+              <wp:posOffset>122555</wp:posOffset>
             </wp:positionV>
             <wp:extent cx="5760720" cy="2066925"/>
             <wp:effectExtent l="0" t="0" r="0" b="0"/>
@@ -2774,6 +2437,331 @@
         </w:drawing>
       </w:r>
     </w:p>
+    <w:p>
+      <w:pPr>
+        <w:pStyle w:val="Normal"/>
+        <w:spacing w:before="0" w:after="0"/>
+        <w:jc w:val="both"/>
+        <w:rPr/>
+      </w:pPr>
+      <w:r>
+        <w:rPr/>
+      </w:r>
+    </w:p>
+    <w:p>
+      <w:pPr>
+        <w:pStyle w:val="Normal"/>
+        <w:spacing w:before="0" w:after="0"/>
+        <w:jc w:val="both"/>
+        <w:rPr/>
+      </w:pPr>
+      <w:r>
+        <w:rPr/>
+      </w:r>
+      <w:r>
+        <w:br w:type="page"/>
+      </w:r>
+    </w:p>
+    <w:p>
+      <w:pPr>
+        <w:pStyle w:val="Normal"/>
+        <w:spacing w:before="0" w:after="0"/>
+        <w:jc w:val="both"/>
+        <w:rPr>
+          <w:sz w:val="32"/>
+          <w:szCs w:val="32"/>
+        </w:rPr>
+      </w:pPr>
+      <w:bookmarkStart w:id="5" w:name="__DdeLink__192_3912356461"/>
+      <w:r>
+        <w:rPr>
+          <w:sz w:val="32"/>
+          <w:szCs w:val="32"/>
+        </w:rPr>
+        <w:t>Texty</w:t>
+      </w:r>
+      <w:bookmarkEnd w:id="5"/>
+    </w:p>
+    <w:p>
+      <w:pPr>
+        <w:pStyle w:val="Normal"/>
+        <w:spacing w:before="0" w:after="0"/>
+        <w:jc w:val="both"/>
+        <w:rPr>
+          <w:sz w:val="26"/>
+          <w:szCs w:val="26"/>
+        </w:rPr>
+      </w:pPr>
+      <w:r>
+        <w:rPr>
+          <w:sz w:val="26"/>
+          <w:szCs w:val="26"/>
+        </w:rPr>
+        <w:t>1.webstránka</w:t>
+      </w:r>
+    </w:p>
+    <w:p>
+      <w:pPr>
+        <w:pStyle w:val="Normal"/>
+        <w:spacing w:before="0" w:after="0"/>
+        <w:jc w:val="both"/>
+        <w:rPr>
+          <w:sz w:val="24"/>
+          <w:szCs w:val="24"/>
+        </w:rPr>
+      </w:pPr>
+      <w:r>
+        <w:rPr>
+          <w:sz w:val="24"/>
+          <w:szCs w:val="24"/>
+        </w:rPr>
+        <w:tab/>
+        <w:t>1.sekcia</w:t>
+      </w:r>
+    </w:p>
+    <w:p>
+      <w:pPr>
+        <w:pStyle w:val="Normal"/>
+        <w:spacing w:before="0" w:after="0"/>
+        <w:jc w:val="both"/>
+        <w:rPr>
+          <w:sz w:val="26"/>
+          <w:szCs w:val="26"/>
+        </w:rPr>
+      </w:pPr>
+      <w:r>
+        <w:rPr>
+          <w:sz w:val="26"/>
+          <w:szCs w:val="26"/>
+        </w:rPr>
+        <w:tab/>
+        <w:tab/>
+        <w:t xml:space="preserve">Xiaomi už niekoľko rokov medzi špičku vo výrobe </w:t>
+        <w:tab/>
+        <w:tab/>
+        <w:tab/>
+        <w:t xml:space="preserve">smartphonov. </w:t>
+        <w:tab/>
+        <w:t xml:space="preserve">Vďačí hlavne veľmi dobrej kombinácií </w:t>
+        <w:tab/>
+        <w:tab/>
+        <w:t xml:space="preserve">relatívne nizkej ceny a vysokého výkonu a kvality </w:t>
+        <w:tab/>
+        <w:tab/>
+        <w:tab/>
+        <w:t xml:space="preserve">spracovania. Smarphone Mi6 z modelovej rady Mi už síce </w:t>
+        <w:tab/>
+        <w:tab/>
+        <w:t xml:space="preserve">nepatrí k najnovším a ani k najvýkonejším avšak stále </w:t>
+        <w:tab/>
+        <w:tab/>
+        <w:t xml:space="preserve">patrí medzi výkonné telefoný Portál "gsmarena.com" </w:t>
+        <w:tab/>
+        <w:tab/>
+        <w:tab/>
+        <w:t xml:space="preserve">hodnotí tento smartphone hodnotením 4.6/5 čo už samo o </w:t>
+        <w:tab/>
+        <w:tab/>
+        <w:t xml:space="preserve">sebe je výborne avšak tento portál ešte na konci dodáva </w:t>
+        <w:tab/>
+        <w:tab/>
+        <w:t xml:space="preserve">"The Mi 6 succeeds where others would have likely failed, </w:t>
+        <w:tab/>
+        <w:tab/>
+        <w:t xml:space="preserve">and not just on paper. It has processing power to spare, </w:t>
+        <w:tab/>
+        <w:tab/>
+        <w:t xml:space="preserve">one of the best designs, a very credible camera, solid </w:t>
+        <w:tab/>
+        <w:tab/>
+        <w:tab/>
+        <w:t xml:space="preserve">battery life, quality stereo sound" - Smartphone Xiaomi </w:t>
+        <w:tab/>
+        <w:tab/>
+        <w:t xml:space="preserve">Mi6 uspela ta kde by ostatní výrobcovia pravdepodobne </w:t>
+        <w:tab/>
+        <w:tab/>
+        <w:t xml:space="preserve">zlyhali, a to nielen na papiery. Výkonu má na rozdávanie, </w:t>
+        <w:tab/>
+        <w:tab/>
+        <w:t xml:space="preserve">jeden s najlepších dizajnov, dosť uspokojivú kameru, dlhú </w:t>
+        <w:tab/>
+        <w:tab/>
+        <w:t>výdrž bateríe a kvalitný stereo zvuk.</w:t>
+      </w:r>
+    </w:p>
+    <w:p>
+      <w:pPr>
+        <w:pStyle w:val="Normal"/>
+        <w:spacing w:before="0" w:after="0"/>
+        <w:jc w:val="both"/>
+        <w:rPr>
+          <w:sz w:val="24"/>
+          <w:szCs w:val="24"/>
+        </w:rPr>
+      </w:pPr>
+      <w:r>
+        <w:rPr>
+          <w:sz w:val="24"/>
+          <w:szCs w:val="24"/>
+        </w:rPr>
+        <w:tab/>
+        <w:t>2.sekcia</w:t>
+      </w:r>
+    </w:p>
+    <w:p>
+      <w:pPr>
+        <w:pStyle w:val="Normal"/>
+        <w:spacing w:before="0" w:after="0"/>
+        <w:jc w:val="both"/>
+        <w:rPr>
+          <w:sz w:val="24"/>
+          <w:szCs w:val="24"/>
+        </w:rPr>
+      </w:pPr>
+      <w:r>
+        <w:rPr>
+          <w:sz w:val="24"/>
+          <w:szCs w:val="24"/>
+        </w:rPr>
+        <w:tab/>
+        <w:tab/>
+        <w:t xml:space="preserve">Xiaomi Mi6 poháňa výkonný ale už trochu starý chipset od </w:t>
+        <w:tab/>
+        <w:tab/>
+        <w:t xml:space="preserve">známej firmy Qualcomm - Snapdragon 835 a grafický </w:t>
+        <w:tab/>
+        <w:tab/>
+        <w:tab/>
+        <w:t xml:space="preserve">akcelerátor Adreno 540. K tomu je príjemným potešením </w:t>
+        <w:tab/>
+        <w:tab/>
+        <w:tab/>
+        <w:t xml:space="preserve">pamäť RAM o velkosti 6GB. Displej s technológiou IPS nemá </w:t>
+        <w:tab/>
+        <w:tab/>
+        <w:t xml:space="preserve">síce najvyššíe rozlíšenie (len 1080p - fullHD) avšak môže sa </w:t>
+        <w:tab/>
+        <w:tab/>
+        <w:t xml:space="preserve">pochváliť velmi verným reprezentovaním farieb a vysokým </w:t>
+        <w:tab/>
+        <w:tab/>
+        <w:t>dynamickým rozsahom. Read more</w:t>
+      </w:r>
+    </w:p>
+    <w:p>
+      <w:pPr>
+        <w:pStyle w:val="Normal"/>
+        <w:spacing w:before="0" w:after="0"/>
+        <w:jc w:val="both"/>
+        <w:rPr>
+          <w:sz w:val="24"/>
+          <w:szCs w:val="24"/>
+        </w:rPr>
+      </w:pPr>
+      <w:r>
+        <w:rPr>
+          <w:sz w:val="24"/>
+          <w:szCs w:val="24"/>
+        </w:rPr>
+        <w:tab/>
+        <w:t>3.sekcia</w:t>
+      </w:r>
+    </w:p>
+    <w:p>
+      <w:pPr>
+        <w:pStyle w:val="Normal"/>
+        <w:spacing w:before="0" w:after="0"/>
+        <w:jc w:val="both"/>
+        <w:rPr>
+          <w:sz w:val="24"/>
+          <w:szCs w:val="24"/>
+        </w:rPr>
+      </w:pPr>
+      <w:r>
+        <w:rPr>
+          <w:sz w:val="24"/>
+          <w:szCs w:val="24"/>
+        </w:rPr>
+        <w:tab/>
+      </w:r>
+      <w:r>
+        <w:rPr>
+          <w:color w:val="000000"/>
+          <w:sz w:val="24"/>
+          <w:szCs w:val="24"/>
+        </w:rPr>
+        <w:tab/>
+      </w:r>
+      <w:r>
+        <w:rPr>
+          <w:rFonts w:ascii="Raleway" w:hAnsi="Raleway"/>
+          <w:b w:val="false"/>
+          <w:i w:val="false"/>
+          <w:caps w:val="false"/>
+          <w:smallCaps w:val="false"/>
+          <w:color w:val="000000"/>
+          <w:spacing w:val="0"/>
+          <w:sz w:val="28"/>
+          <w:szCs w:val="24"/>
+        </w:rPr>
+        <w:t xml:space="preserve">AUTOMATICKY GENEROVANY TEXT POROVNAVANIE </w:t>
+        <w:tab/>
+        <w:tab/>
+        <w:t>Read more</w:t>
+      </w:r>
+    </w:p>
+    <w:p>
+      <w:pPr>
+        <w:pStyle w:val="Normal"/>
+        <w:spacing w:before="0" w:after="0"/>
+        <w:jc w:val="both"/>
+        <w:rPr>
+          <w:sz w:val="24"/>
+          <w:szCs w:val="24"/>
+        </w:rPr>
+      </w:pPr>
+      <w:r>
+        <w:rPr>
+          <w:rFonts w:ascii="Raleway" w:hAnsi="Raleway"/>
+          <w:b w:val="false"/>
+          <w:i w:val="false"/>
+          <w:caps w:val="false"/>
+          <w:smallCaps w:val="false"/>
+          <w:color w:val="000000"/>
+          <w:spacing w:val="0"/>
+          <w:sz w:val="28"/>
+          <w:szCs w:val="24"/>
+        </w:rPr>
+        <w:tab/>
+      </w:r>
+      <w:r>
+        <w:br w:type="page"/>
+      </w:r>
+    </w:p>
+    <w:p>
+      <w:pPr>
+        <w:pStyle w:val="Normal"/>
+        <w:spacing w:before="0" w:after="0"/>
+        <w:jc w:val="both"/>
+        <w:rPr>
+          <w:rFonts w:ascii="Raleway" w:hAnsi="Raleway"/>
+          <w:b w:val="false"/>
+          <w:i w:val="false"/>
+          <w:caps w:val="false"/>
+          <w:smallCaps w:val="false"/>
+          <w:color w:val="000000"/>
+          <w:spacing w:val="0"/>
+          <w:sz w:val="28"/>
+        </w:rPr>
+      </w:pPr>
+      <w:r>
+        <w:rPr>
+          <w:sz w:val="24"/>
+          <w:szCs w:val="24"/>
+        </w:rPr>
+      </w:r>
+    </w:p>
     <w:sectPr>
       <w:headerReference w:type="default" r:id="rId12"/>
       <w:footerReference w:type="default" r:id="rId13"/>
@@ -2797,7 +2785,7 @@
         <w:docPartGallery w:val="Page Numbers (Bottom of Page)"/>
         <w:docPartUnique w:val="true"/>
       </w:docPartObj>
-      <w:id w:val="1734229144"/>
+      <w:id w:val="2044153479"/>
     </w:sdtPr>
     <w:sdtContent>
       <w:p>
@@ -2820,7 +2808,7 @@
         </w:r>
         <w:r>
           <w:rPr/>
-          <w:t>5</w:t>
+          <w:t>14</w:t>
         </w:r>
         <w:r>
           <w:rPr/>
@@ -3002,6 +2990,7 @@
       </w:pPr>
       <w:rPr>
         <w:rFonts w:ascii="Symbol" w:hAnsi="Symbol" w:cs="Symbol" w:hint="default"/>
+        <w:rFonts w:cs="Symbol"/>
       </w:rPr>
     </w:lvl>
     <w:lvl w:ilvl="1">
@@ -3023,6 +3012,7 @@
       </w:pPr>
       <w:rPr>
         <w:rFonts w:ascii="Wingdings" w:hAnsi="Wingdings" w:cs="Wingdings" w:hint="default"/>
+        <w:rFonts w:cs="Wingdings"/>
       </w:rPr>
     </w:lvl>
     <w:lvl w:ilvl="3">
@@ -3035,6 +3025,7 @@
       </w:pPr>
       <w:rPr>
         <w:rFonts w:ascii="Symbol" w:hAnsi="Symbol" w:cs="Symbol" w:hint="default"/>
+        <w:rFonts w:cs="Symbol"/>
       </w:rPr>
     </w:lvl>
     <w:lvl w:ilvl="4">
@@ -3060,6 +3051,7 @@
       </w:pPr>
       <w:rPr>
         <w:rFonts w:ascii="Wingdings" w:hAnsi="Wingdings" w:cs="Wingdings" w:hint="default"/>
+        <w:rFonts w:cs="Wingdings"/>
       </w:rPr>
     </w:lvl>
     <w:lvl w:ilvl="6">
@@ -3072,6 +3064,7 @@
       </w:pPr>
       <w:rPr>
         <w:rFonts w:ascii="Symbol" w:hAnsi="Symbol" w:cs="Symbol" w:hint="default"/>
+        <w:rFonts w:cs="Symbol"/>
       </w:rPr>
     </w:lvl>
     <w:lvl w:ilvl="7">
@@ -3097,6 +3090,7 @@
       </w:pPr>
       <w:rPr>
         <w:rFonts w:ascii="Wingdings" w:hAnsi="Wingdings" w:cs="Wingdings" w:hint="default"/>
+        <w:rFonts w:cs="Wingdings"/>
       </w:rPr>
     </w:lvl>
   </w:abstractNum>
@@ -3194,6 +3188,7 @@
       </w:pPr>
       <w:rPr>
         <w:rFonts w:ascii="Symbol" w:hAnsi="Symbol" w:cs="Symbol" w:hint="default"/>
+        <w:rFonts w:cs="Symbol"/>
       </w:rPr>
     </w:lvl>
     <w:lvl w:ilvl="1">
@@ -3219,6 +3214,7 @@
       </w:pPr>
       <w:rPr>
         <w:rFonts w:ascii="Wingdings" w:hAnsi="Wingdings" w:cs="Wingdings" w:hint="default"/>
+        <w:rFonts w:cs="Wingdings"/>
       </w:rPr>
     </w:lvl>
     <w:lvl w:ilvl="3">
@@ -3231,6 +3227,7 @@
       </w:pPr>
       <w:rPr>
         <w:rFonts w:ascii="Symbol" w:hAnsi="Symbol" w:cs="Symbol" w:hint="default"/>
+        <w:rFonts w:cs="Symbol"/>
       </w:rPr>
     </w:lvl>
     <w:lvl w:ilvl="4">
@@ -3256,6 +3253,7 @@
       </w:pPr>
       <w:rPr>
         <w:rFonts w:ascii="Wingdings" w:hAnsi="Wingdings" w:cs="Wingdings" w:hint="default"/>
+        <w:rFonts w:cs="Wingdings"/>
       </w:rPr>
     </w:lvl>
     <w:lvl w:ilvl="6">
@@ -3268,6 +3266,7 @@
       </w:pPr>
       <w:rPr>
         <w:rFonts w:ascii="Symbol" w:hAnsi="Symbol" w:cs="Symbol" w:hint="default"/>
+        <w:rFonts w:cs="Symbol"/>
       </w:rPr>
     </w:lvl>
     <w:lvl w:ilvl="7">
@@ -3293,6 +3292,7 @@
       </w:pPr>
       <w:rPr>
         <w:rFonts w:ascii="Wingdings" w:hAnsi="Wingdings" w:cs="Wingdings" w:hint="default"/>
+        <w:rFonts w:cs="Wingdings"/>
       </w:rPr>
     </w:lvl>
   </w:abstractNum>
@@ -3308,7 +3308,6 @@
         </w:tabs>
         <w:ind w:left="720" w:hanging="360"/>
       </w:pPr>
-      <w:rPr/>
     </w:lvl>
     <w:lvl w:ilvl="1">
       <w:start w:val="1"/>
@@ -3321,7 +3320,6 @@
         </w:tabs>
         <w:ind w:left="1080" w:hanging="360"/>
       </w:pPr>
-      <w:rPr/>
     </w:lvl>
     <w:lvl w:ilvl="2">
       <w:start w:val="1"/>
@@ -3334,7 +3332,6 @@
         </w:tabs>
         <w:ind w:left="1440" w:hanging="360"/>
       </w:pPr>
-      <w:rPr/>
     </w:lvl>
     <w:lvl w:ilvl="3">
       <w:start w:val="1"/>
@@ -3347,7 +3344,6 @@
         </w:tabs>
         <w:ind w:left="1800" w:hanging="360"/>
       </w:pPr>
-      <w:rPr/>
     </w:lvl>
     <w:lvl w:ilvl="4">
       <w:start w:val="1"/>
@@ -3360,7 +3356,6 @@
         </w:tabs>
         <w:ind w:left="2160" w:hanging="360"/>
       </w:pPr>
-      <w:rPr/>
     </w:lvl>
     <w:lvl w:ilvl="5">
       <w:start w:val="1"/>
@@ -3373,7 +3368,6 @@
         </w:tabs>
         <w:ind w:left="2520" w:hanging="360"/>
       </w:pPr>
-      <w:rPr/>
     </w:lvl>
     <w:lvl w:ilvl="6">
       <w:start w:val="1"/>
@@ -3386,7 +3380,6 @@
         </w:tabs>
         <w:ind w:left="2880" w:hanging="360"/>
       </w:pPr>
-      <w:rPr/>
     </w:lvl>
     <w:lvl w:ilvl="7">
       <w:start w:val="1"/>
@@ -3399,7 +3392,6 @@
         </w:tabs>
         <w:ind w:left="3240" w:hanging="360"/>
       </w:pPr>
-      <w:rPr/>
     </w:lvl>
     <w:lvl w:ilvl="8">
       <w:start w:val="1"/>
@@ -3412,7 +3404,6 @@
         </w:tabs>
         <w:ind w:left="3600" w:hanging="360"/>
       </w:pPr>
-      <w:rPr/>
     </w:lvl>
   </w:abstractNum>
   <w:abstractNum w:abstractNumId="6">
@@ -3534,7 +3525,6 @@
     <w:rPrDefault>
       <w:rPr>
         <w:rFonts w:ascii="Calibri" w:hAnsi="Calibri" w:eastAsia="Calibri" w:cs="" w:asciiTheme="minorHAnsi" w:cstheme="minorBidi" w:eastAsiaTheme="minorHAnsi" w:hAnsiTheme="minorHAnsi"/>
-        <w:sz w:val="22"/>
         <w:szCs w:val="22"/>
         <w:lang w:val="sk-SK" w:eastAsia="en-US" w:bidi="ar-SA"/>
       </w:rPr>
@@ -4161,6 +4151,125 @@
     <w:qFormat/>
     <w:rPr/>
   </w:style>
+  <w:style w:type="character" w:styleId="ListLabel13">
+    <w:name w:val="ListLabel 13"/>
+    <w:qFormat/>
+    <w:rPr>
+      <w:rFonts w:cs="Symbol"/>
+    </w:rPr>
+  </w:style>
+  <w:style w:type="character" w:styleId="ListLabel14">
+    <w:name w:val="ListLabel 14"/>
+    <w:qFormat/>
+    <w:rPr>
+      <w:rFonts w:cs="Wingdings"/>
+    </w:rPr>
+  </w:style>
+  <w:style w:type="character" w:styleId="ListLabel15">
+    <w:name w:val="ListLabel 15"/>
+    <w:qFormat/>
+    <w:rPr>
+      <w:rFonts w:cs="Symbol"/>
+    </w:rPr>
+  </w:style>
+  <w:style w:type="character" w:styleId="ListLabel16">
+    <w:name w:val="ListLabel 16"/>
+    <w:qFormat/>
+    <w:rPr>
+      <w:rFonts w:cs="Courier New"/>
+    </w:rPr>
+  </w:style>
+  <w:style w:type="character" w:styleId="ListLabel17">
+    <w:name w:val="ListLabel 17"/>
+    <w:qFormat/>
+    <w:rPr>
+      <w:rFonts w:cs="Wingdings"/>
+    </w:rPr>
+  </w:style>
+  <w:style w:type="character" w:styleId="ListLabel18">
+    <w:name w:val="ListLabel 18"/>
+    <w:qFormat/>
+    <w:rPr>
+      <w:rFonts w:cs="Symbol"/>
+    </w:rPr>
+  </w:style>
+  <w:style w:type="character" w:styleId="ListLabel19">
+    <w:name w:val="ListLabel 19"/>
+    <w:qFormat/>
+    <w:rPr>
+      <w:rFonts w:cs="Courier New"/>
+    </w:rPr>
+  </w:style>
+  <w:style w:type="character" w:styleId="ListLabel20">
+    <w:name w:val="ListLabel 20"/>
+    <w:qFormat/>
+    <w:rPr>
+      <w:rFonts w:cs="Wingdings"/>
+    </w:rPr>
+  </w:style>
+  <w:style w:type="character" w:styleId="ListLabel21">
+    <w:name w:val="ListLabel 21"/>
+    <w:qFormat/>
+    <w:rPr>
+      <w:rFonts w:cs="Symbol"/>
+    </w:rPr>
+  </w:style>
+  <w:style w:type="character" w:styleId="ListLabel22">
+    <w:name w:val="ListLabel 22"/>
+    <w:qFormat/>
+    <w:rPr>
+      <w:rFonts w:cs="Courier New"/>
+    </w:rPr>
+  </w:style>
+  <w:style w:type="character" w:styleId="ListLabel23">
+    <w:name w:val="ListLabel 23"/>
+    <w:qFormat/>
+    <w:rPr>
+      <w:rFonts w:cs="Wingdings"/>
+    </w:rPr>
+  </w:style>
+  <w:style w:type="character" w:styleId="ListLabel24">
+    <w:name w:val="ListLabel 24"/>
+    <w:qFormat/>
+    <w:rPr>
+      <w:rFonts w:cs="Symbol"/>
+    </w:rPr>
+  </w:style>
+  <w:style w:type="character" w:styleId="ListLabel25">
+    <w:name w:val="ListLabel 25"/>
+    <w:qFormat/>
+    <w:rPr>
+      <w:rFonts w:cs="Courier New"/>
+    </w:rPr>
+  </w:style>
+  <w:style w:type="character" w:styleId="ListLabel26">
+    <w:name w:val="ListLabel 26"/>
+    <w:qFormat/>
+    <w:rPr>
+      <w:rFonts w:cs="Wingdings"/>
+    </w:rPr>
+  </w:style>
+  <w:style w:type="character" w:styleId="ListLabel27">
+    <w:name w:val="ListLabel 27"/>
+    <w:qFormat/>
+    <w:rPr>
+      <w:rFonts w:cs="Symbol"/>
+    </w:rPr>
+  </w:style>
+  <w:style w:type="character" w:styleId="ListLabel28">
+    <w:name w:val="ListLabel 28"/>
+    <w:qFormat/>
+    <w:rPr>
+      <w:rFonts w:cs="Courier New"/>
+    </w:rPr>
+  </w:style>
+  <w:style w:type="character" w:styleId="ListLabel29">
+    <w:name w:val="ListLabel 29"/>
+    <w:qFormat/>
+    <w:rPr>
+      <w:rFonts w:cs="Wingdings"/>
+    </w:rPr>
+  </w:style>
   <w:style w:type="paragraph" w:styleId="Nadpis">
     <w:name w:val="Nadpis"/>
     <w:basedOn w:val="Normal"/>

</xml_diff>